<commit_message>
Assignment update- referencing up to question 6
</commit_message>
<xml_diff>
--- a/docs/Assessment 1 Doc.docx
+++ b/docs/Assessment 1 Doc.docx
@@ -219,10 +219,13 @@
     </w:p>
     <w:p>
       <w:r>
-        <w:rPr>
-          <w:rStyle w:val="Hyperlink"/>
-        </w:rPr>
-        <w:t xml:space="preserve">LINK 11 </w:t>
+        <w:t>LINK 1</w:t>
+      </w:r>
+      <w:r>
+        <w:t>1</w:t>
+      </w:r>
+      <w:r>
+        <w:t xml:space="preserve"> </w:t>
       </w:r>
       <w:hyperlink r:id="rId15" w:history="1">
         <w:r>
@@ -249,43 +252,38 @@
     </w:p>
     <w:p/>
     <w:p/>
+    <w:p>
+      <w:pPr>
+        <w:rPr>
+          <w:b/>
+          <w:bCs/>
+        </w:rPr>
+      </w:pPr>
+    </w:p>
+    <w:p>
+      <w:pPr>
+        <w:rPr>
+          <w:b/>
+          <w:bCs/>
+        </w:rPr>
+      </w:pPr>
+      <w:r>
+        <w:rPr>
+          <w:b/>
+          <w:bCs/>
+        </w:rPr>
+        <w:t>Q1-Research the development of the internet from 1980 to today. You must describe at least FIVE key events in the development of the internet. You can refer to events, people of significance, or technologies and how they have changed over time</w:t>
+      </w:r>
+    </w:p>
+    <w:p>
+      <w:pPr>
+        <w:rPr>
+          <w:b/>
+          <w:bCs/>
+        </w:rPr>
+      </w:pPr>
+    </w:p>
     <w:p/>
-    <w:p/>
-    <w:p/>
-    <w:p/>
-    <w:p/>
-    <w:p>
-      <w:pPr>
-        <w:rPr>
-          <w:b/>
-          <w:bCs/>
-        </w:rPr>
-      </w:pPr>
-    </w:p>
-    <w:p>
-      <w:pPr>
-        <w:rPr>
-          <w:b/>
-          <w:bCs/>
-        </w:rPr>
-      </w:pPr>
-      <w:r>
-        <w:rPr>
-          <w:b/>
-          <w:bCs/>
-        </w:rPr>
-        <w:t>Q1-Research the development of the internet from 1980 to today. You must describe at least FIVE key events in the development of the internet. You can refer to events, people of significance, or technologies and how they have changed over time</w:t>
-      </w:r>
-    </w:p>
-    <w:p>
-      <w:pPr>
-        <w:rPr>
-          <w:b/>
-          <w:bCs/>
-        </w:rPr>
-      </w:pPr>
-    </w:p>
-    <w:p/>
     <w:p>
       <w:r>
         <w:t>According to the Cambridge Dictionary t</w:t>
@@ -297,12 +295,18 @@
         <w:t xml:space="preserve"> </w:t>
       </w:r>
       <w:r>
+        <w:rPr>
+          <w:i/>
+          <w:iCs/>
+        </w:rPr>
         <w:t>“the </w:t>
       </w:r>
       <w:hyperlink r:id="rId17" w:tooltip="large" w:history="1">
         <w:r>
           <w:rPr>
             <w:rStyle w:val="Hyperlink"/>
+            <w:i/>
+            <w:iCs/>
             <w:color w:val="auto"/>
             <w:u w:val="none"/>
           </w:rPr>
@@ -310,217 +314,338 @@
         </w:r>
       </w:hyperlink>
       <w:r>
-        <w:t> system of connected computers around</w:t>
-      </w:r>
-      <w:r>
-        <w:t xml:space="preserve"> </w:t>
-      </w:r>
-      <w:r>
-        <w:t>the world that allows people to share information and communicate with each other”</w:t>
-      </w:r>
-      <w:r>
-        <w:t>(Link 1)</w:t>
-      </w:r>
-      <w:r>
-        <w:t xml:space="preserve">. </w:t>
-      </w:r>
-      <w:r>
-        <w:t xml:space="preserve"> Today we see this on an unprecedented scale. We are living in an age of information sharing, in fact an oversharing. From our computers, laptops, tablets, televisions, mobiles, smart watches</w:t>
-      </w:r>
-      <w:r>
-        <w:t>,</w:t>
-      </w:r>
-      <w:r>
-        <w:t xml:space="preserve"> daily our lives revolve around information sharing and communication. </w:t>
-      </w:r>
-      <w:r>
-        <w:t>We</w:t>
-      </w:r>
-      <w:r>
-        <w:t xml:space="preserve"> can look up a recipe on </w:t>
-      </w:r>
-      <w:r>
-        <w:t>an</w:t>
-      </w:r>
-      <w:r>
-        <w:t xml:space="preserve"> iPad in a blink, stream a movie in an instance, video chat with a friend across the globe in a second,</w:t>
-      </w:r>
-      <w:r>
-        <w:t xml:space="preserve"> go shopping, play games, read books, do a gym class, do an online course, if you can think of it we have it at our finger tips, day or night. </w:t>
-      </w:r>
-      <w:r>
-        <w:t>However,</w:t>
-      </w:r>
-      <w:r>
-        <w:t xml:space="preserve"> before the internet was as we know it today, it had a beginning. </w:t>
-      </w:r>
-    </w:p>
-    <w:p/>
-    <w:p>
-      <w:r>
-        <w:t xml:space="preserve">The original foundation of the internet </w:t>
-      </w:r>
-      <w:r>
-        <w:t>came about</w:t>
-      </w:r>
-      <w:r>
-        <w:t xml:space="preserve"> from the effort </w:t>
-      </w:r>
-      <w:r>
-        <w:t>of government-funded computer networking efforts. The predecessor to the internet started with US Department of Defence, Advanced Research Projects Agency (ARPA) establishing the first wide-area packet-switching network called ARPANET (Link 2)</w:t>
-      </w:r>
-      <w:r>
-        <w:t xml:space="preserve">. This begun via a program established called </w:t>
-      </w:r>
-      <w:proofErr w:type="spellStart"/>
-      <w:r>
-        <w:t>Internetting</w:t>
-      </w:r>
-      <w:proofErr w:type="spellEnd"/>
-      <w:r>
-        <w:t>, based on the notion of the connecting of more than one network via “gateway” (Link 3). ARPA-funded researchers developed many of the protocols still used</w:t>
-      </w:r>
-      <w:r>
-        <w:t xml:space="preserve"> on computer networks today (most notably on the Internet). ARPA</w:t>
-      </w:r>
-      <w:r>
-        <w:t xml:space="preserve"> </w:t>
-      </w:r>
-      <w:r>
-        <w:t>was also the first to implement the TCP/IP</w:t>
-      </w:r>
-      <w:r>
-        <w:t xml:space="preserve"> (Transmission Control Protocol/Internet Protocol)</w:t>
-      </w:r>
-      <w:r>
-        <w:t xml:space="preserve"> protocol suite</w:t>
-      </w:r>
-      <w:r>
-        <w:t xml:space="preserve">, providing end-to-end connectivity specifying how different types of machines on networks around the world to route and assemble data packets (Link 3). </w:t>
-      </w:r>
-      <w:r>
-        <w:t xml:space="preserve">Therefor enabling multiple separate networks to be joined by a network of networks. (Link 4).  </w:t>
-      </w:r>
-    </w:p>
-    <w:p/>
-    <w:p>
-      <w:r>
-        <w:t>By the 1980’s the “</w:t>
-      </w:r>
-      <w:r>
-        <w:t>open architecture” concept of the TCP/IP method was implemented by other agencies so their researchers could communicate and share data. (Link 2). For example, the National Science Foundation (NSF) were heavily involved with networking starting with establishing Computer Science Network (CSNET) (Link 2)</w:t>
-      </w:r>
-      <w:r>
-        <w:t>, to provide networking services to all university scientists. Then</w:t>
-      </w:r>
-      <w:r>
-        <w:t xml:space="preserve"> </w:t>
-      </w:r>
-      <w:r>
-        <w:t>to expand</w:t>
-      </w:r>
-      <w:r>
-        <w:t xml:space="preserve"> access to the entire scientific and academic community</w:t>
-      </w:r>
-      <w:r>
-        <w:t>, in</w:t>
-      </w:r>
-      <w:r>
-        <w:t xml:space="preserve"> 1986 NSFNET</w:t>
-      </w:r>
-      <w:r>
-        <w:t>, the first large-scale enactment of internet technologies, went</w:t>
-      </w:r>
-      <w:r>
-        <w:t xml:space="preserve"> online to connect the </w:t>
-      </w:r>
-      <w:r>
-        <w:t xml:space="preserve">recently completed </w:t>
-      </w:r>
-      <w:r>
-        <w:t>supercomputer centres around the US</w:t>
-      </w:r>
-      <w:r>
-        <w:t>. These supercomputers were built to be shared by scientists and engineers around the country. The NSF also funded various regional research and education networks to connect to the NSFNET ‘backbone’</w:t>
-      </w:r>
-      <w:r>
-        <w:t xml:space="preserve">, at this time its links were 1.5 megabits per second. NSFNET was financially self-sufficient and wanted the network to grow and accommodate any traffic that could reach it. To accommodate the influx of Internet-connected computers it became the first 45 megabits per second Internet network in 1991. (Link 2) </w:t>
-      </w:r>
-    </w:p>
-    <w:p/>
-    <w:p>
-      <w:r>
-        <w:t xml:space="preserve">Noting the growth and popularity of the Internet a few commercial firms built their own networks. </w:t>
-      </w:r>
-      <w:r>
-        <w:t xml:space="preserve">Since many commercial providers were meeting the needs of the research community, in 1995 the NSF began by awarding contracts for three network access </w:t>
-      </w:r>
-      <w:r>
-        <w:t>points,</w:t>
-      </w:r>
-      <w:r>
-        <w:t xml:space="preserve"> and one routing arbiter, </w:t>
-      </w:r>
-      <w:r>
-        <w:t xml:space="preserve">to </w:t>
-      </w:r>
-      <w:r>
-        <w:t>provide connection points between these commercial networks</w:t>
-      </w:r>
-      <w:r>
-        <w:t xml:space="preserve">, additionally signing a cooperation agreement to establish the next generation Backbone Network Service.  </w:t>
-      </w:r>
-      <w:r>
-        <w:t xml:space="preserve"> (link 2)</w:t>
-      </w:r>
-    </w:p>
-    <w:p>
-      <w:r>
-        <w:t>A notable event was when the NSFNET backbone was decommissioned in April 1995.</w:t>
-      </w:r>
-    </w:p>
-    <w:p/>
-    <w:p>
-      <w:r>
-        <w:t xml:space="preserve">Another prominent name in the history of the internet is Tim </w:t>
-      </w:r>
-      <w:r>
-        <w:t>Berners-Lee</w:t>
-      </w:r>
-      <w:r>
-        <w:t xml:space="preserve">. Sir Tim noticed the scientists around the world had </w:t>
-      </w:r>
-      <w:r>
-        <w:t>difficultly</w:t>
-      </w:r>
-      <w:r>
-        <w:t xml:space="preserve"> sharing information. </w:t>
-      </w:r>
-      <w:r>
-        <w:t xml:space="preserve">(link 6) </w:t>
-      </w:r>
-      <w:r>
         <w:rPr>
           <w:i/>
           <w:iCs/>
         </w:rPr>
-        <w:t>“In those days, there was different information on different computers, but you had to log on to different computers to get at it. Also, sometimes you had to learn a different program on each computer. Often it was just easier to go and ask people when they were having coffee…”</w:t>
+        <w:t> system of connected computers around</w:t>
       </w:r>
       <w:r>
         <w:rPr>
           <w:i/>
           <w:iCs/>
         </w:rPr>
-        <w:t xml:space="preserve">- Tim Berners-Lee. </w:t>
-      </w:r>
-      <w:r>
-        <w:t xml:space="preserve">At this time millions of computers were already being connected through the internet and through using hypertext, Berners-Lee determined they could share information. Hypertext is defined as a </w:t>
+        <w:t xml:space="preserve"> </w:t>
       </w:r>
       <w:r>
         <w:rPr>
           <w:i/>
           <w:iCs/>
         </w:rPr>
+        <w:t>the world that allows people to share information and communicate with each other”</w:t>
+      </w:r>
+      <w:r>
+        <w:t>(</w:t>
+      </w:r>
+      <w:r>
+        <w:t>Link 1, Screen shot 1</w:t>
+      </w:r>
+      <w:r>
+        <w:t>)</w:t>
+      </w:r>
+      <w:r>
+        <w:t xml:space="preserve">. </w:t>
+      </w:r>
+      <w:r>
+        <w:t xml:space="preserve"> Today we see this on an unprecedented scale. We are living in an age of information sharing, in fact an oversharing. From our computers, laptops, tablets, televisions, mobiles, smart watches</w:t>
+      </w:r>
+      <w:r>
+        <w:t>,</w:t>
+      </w:r>
+      <w:r>
+        <w:t xml:space="preserve"> daily our lives revolve around information sharing and communication. </w:t>
+      </w:r>
+      <w:r>
+        <w:t>We</w:t>
+      </w:r>
+      <w:r>
+        <w:t xml:space="preserve"> can look up a recipe on </w:t>
+      </w:r>
+      <w:r>
+        <w:t>an</w:t>
+      </w:r>
+      <w:r>
+        <w:t xml:space="preserve"> iPad in a blink, stream a movie in an instance, video chat with a friend across the globe in a second,</w:t>
+      </w:r>
+      <w:r>
+        <w:t xml:space="preserve"> go shopping, play games, read books, do a gym class, do an online course, if you can think of it we have it at our finger tips, day or night. </w:t>
+      </w:r>
+      <w:r>
+        <w:t>However,</w:t>
+      </w:r>
+      <w:r>
+        <w:t xml:space="preserve"> before the internet was as we know it today, it had a beginning. </w:t>
+      </w:r>
+    </w:p>
+    <w:p/>
+    <w:p>
+      <w:r>
+        <w:t xml:space="preserve">The original foundation of the internet </w:t>
+      </w:r>
+      <w:r>
+        <w:t>came about</w:t>
+      </w:r>
+      <w:r>
+        <w:t xml:space="preserve"> from the effort </w:t>
+      </w:r>
+      <w:r>
+        <w:t>of government-funded computer networking efforts. The predecessor to the internet started with US Department of Defence, Advanced Research Projects Agency (ARPA) establishing the first wide-area packet-switching network called ARPANET (Link 2</w:t>
+      </w:r>
+      <w:r>
+        <w:t>, Screen Shot 1</w:t>
+      </w:r>
+      <w:r>
+        <w:t>)</w:t>
+      </w:r>
+      <w:r>
+        <w:t xml:space="preserve">. This begun via a </w:t>
+      </w:r>
+      <w:r>
+        <w:lastRenderedPageBreak/>
+        <w:t xml:space="preserve">program established called </w:t>
+      </w:r>
+      <w:proofErr w:type="spellStart"/>
+      <w:r>
+        <w:t>Internetting</w:t>
+      </w:r>
+      <w:proofErr w:type="spellEnd"/>
+      <w:r>
+        <w:t>, based on the notion of the connecting of more than one network via “gateway” (Link 3</w:t>
+      </w:r>
+      <w:r>
+        <w:t>, Screen Shot 1</w:t>
+      </w:r>
+      <w:r>
+        <w:t>). ARPA-funded researchers developed many of the protocols still used</w:t>
+      </w:r>
+      <w:r>
+        <w:t xml:space="preserve"> on computer networks today (most notably on the Internet). ARPA</w:t>
+      </w:r>
+      <w:r>
+        <w:t xml:space="preserve"> </w:t>
+      </w:r>
+      <w:r>
+        <w:t>was also the first to implement the TCP/IP</w:t>
+      </w:r>
+      <w:r>
+        <w:t xml:space="preserve"> (Transmission Control Protocol/Internet Protocol)</w:t>
+      </w:r>
+      <w:r>
+        <w:t xml:space="preserve"> protocol suite</w:t>
+      </w:r>
+      <w:r>
+        <w:t>, providing end-to-end connectivity specifying how different types of machines on networks around the world to route and assemble data packets (Link 3</w:t>
+      </w:r>
+      <w:r>
+        <w:t>, Screen Shot 2</w:t>
+      </w:r>
+      <w:r>
+        <w:t xml:space="preserve">). </w:t>
+      </w:r>
+      <w:r>
+        <w:t>Therefore,</w:t>
+      </w:r>
+      <w:r>
+        <w:t xml:space="preserve"> enabling multiple separate networks to be joined by a network of networks. (</w:t>
+      </w:r>
+      <w:proofErr w:type="gramStart"/>
+      <w:r>
+        <w:t>Link 4</w:t>
+      </w:r>
+      <w:r>
+        <w:t>,</w:t>
+      </w:r>
+      <w:proofErr w:type="gramEnd"/>
+      <w:r>
+        <w:t xml:space="preserve"> Screen Shot 1</w:t>
+      </w:r>
+      <w:r>
+        <w:t xml:space="preserve">).  </w:t>
+      </w:r>
+    </w:p>
+    <w:p/>
+    <w:p>
+      <w:r>
+        <w:t>By the 1980’s the “</w:t>
+      </w:r>
+      <w:r>
+        <w:t xml:space="preserve">open architecture” concept of the TCP/IP method was implemented by other agencies so their researchers could communicate and share </w:t>
+      </w:r>
+      <w:r>
+        <w:t>data.</w:t>
+      </w:r>
+      <w:r>
+        <w:t xml:space="preserve"> For example, the National Science Foundation (NSF) were heavily involved with networking starting with establishing Computer Science Network (CSNET) </w:t>
+      </w:r>
+      <w:r>
+        <w:t>(Link 2, Screen Shot 2</w:t>
+      </w:r>
+      <w:r>
+        <w:t>) to</w:t>
+      </w:r>
+      <w:r>
+        <w:t xml:space="preserve"> provide networking services to all university scientists. Then</w:t>
+      </w:r>
+      <w:r>
+        <w:t xml:space="preserve"> </w:t>
+      </w:r>
+      <w:r>
+        <w:t>to expand</w:t>
+      </w:r>
+      <w:r>
+        <w:t xml:space="preserve"> access to the entire scientific and academic community</w:t>
+      </w:r>
+      <w:r>
+        <w:t>, in</w:t>
+      </w:r>
+      <w:r>
+        <w:t xml:space="preserve"> 1986 NSFNET</w:t>
+      </w:r>
+      <w:r>
+        <w:t>, the first large-scale enactment of internet technologies, went</w:t>
+      </w:r>
+      <w:r>
+        <w:t xml:space="preserve"> online to connect the </w:t>
+      </w:r>
+      <w:r>
+        <w:t xml:space="preserve">recently completed </w:t>
+      </w:r>
+      <w:r>
+        <w:t>supercomputer centres around the US</w:t>
+      </w:r>
+      <w:r>
+        <w:t>. These supercomputers were built to be shared by scientists and engineers around the country. The NSF also funded various regional research and education networks to connect to the NSFNET ‘backbone’</w:t>
+      </w:r>
+      <w:r>
+        <w:t>, at this time its links were 1.5 megabits per second. NSFNET was financially self-sufficient and wanted the network to grow and accommodate any traffic that could reach it. To accommodate the influx of Internet-connected computers it became the first 45 megabits per second Internet network in 1991. (Link 2</w:t>
+      </w:r>
+      <w:r>
+        <w:t>, Screen Shot 3</w:t>
+      </w:r>
+      <w:r>
+        <w:t xml:space="preserve">) </w:t>
+      </w:r>
+    </w:p>
+    <w:p/>
+    <w:p>
+      <w:r>
+        <w:t xml:space="preserve">Noting the growth and popularity of the Internet a few commercial firms built their own networks. </w:t>
+      </w:r>
+      <w:r>
+        <w:t xml:space="preserve">Since many commercial providers were meeting the needs of the research community, in 1995 the NSF began by awarding contracts for three network access </w:t>
+      </w:r>
+      <w:r>
+        <w:t>points,</w:t>
+      </w:r>
+      <w:r>
+        <w:t xml:space="preserve"> and one routing arbiter, </w:t>
+      </w:r>
+      <w:r>
+        <w:t xml:space="preserve">to </w:t>
+      </w:r>
+      <w:r>
+        <w:t>provide connection points between these commercial networks</w:t>
+      </w:r>
+      <w:r>
+        <w:t xml:space="preserve">, additionally signing a cooperation agreement to establish the next generation Backbone Network Service.  </w:t>
+      </w:r>
+      <w:r>
+        <w:t xml:space="preserve"> (</w:t>
+      </w:r>
+      <w:r>
+        <w:t>Link 2 Screen Shot 4</w:t>
+      </w:r>
+      <w:r>
+        <w:t>)</w:t>
+      </w:r>
+      <w:r>
+        <w:t xml:space="preserve"> </w:t>
+      </w:r>
+      <w:r>
+        <w:t>A notable event was when the NSFNET backbone was decommissioned in April 1995.</w:t>
+      </w:r>
+    </w:p>
+    <w:p/>
+    <w:p>
+      <w:r>
+        <w:t xml:space="preserve">Another prominent name in the history of the internet is Tim </w:t>
+      </w:r>
+      <w:r>
+        <w:t>Berners-Lee</w:t>
+      </w:r>
+      <w:r>
+        <w:t xml:space="preserve">. Sir Tim noticed the scientists around the world had </w:t>
+      </w:r>
+      <w:r>
+        <w:t>difficultly</w:t>
+      </w:r>
+      <w:r>
+        <w:t xml:space="preserve"> sharing information.</w:t>
+      </w:r>
+      <w:r>
+        <w:t xml:space="preserve"> </w:t>
+      </w:r>
+      <w:r>
+        <w:rPr>
+          <w:i/>
+          <w:iCs/>
+        </w:rPr>
+        <w:t>“In those days, there was different information on different computers, but you had to log on to different computers to get at it. Also, sometimes you had to learn a different program on each computer. Often it was just easier to go and ask people when they were having coffee…”</w:t>
+      </w:r>
+      <w:r>
+        <w:rPr>
+          <w:i/>
+          <w:iCs/>
+        </w:rPr>
+        <w:t>- Tim Berners-Lee</w:t>
+      </w:r>
+      <w:proofErr w:type="gramStart"/>
+      <w:r>
+        <w:rPr>
+          <w:i/>
+          <w:iCs/>
+        </w:rPr>
+        <w:t>.</w:t>
+      </w:r>
+      <w:r>
+        <w:t xml:space="preserve"> </w:t>
+      </w:r>
+      <w:r>
+        <w:t>.</w:t>
+      </w:r>
+      <w:proofErr w:type="gramEnd"/>
+      <w:r>
+        <w:t xml:space="preserve"> (</w:t>
+      </w:r>
+      <w:proofErr w:type="gramStart"/>
+      <w:r>
+        <w:t>L</w:t>
+      </w:r>
+      <w:r>
+        <w:t>ink 6</w:t>
+      </w:r>
+      <w:r>
+        <w:t>,</w:t>
+      </w:r>
+      <w:proofErr w:type="gramEnd"/>
+      <w:r>
+        <w:t xml:space="preserve"> Screen Shot 1) </w:t>
+      </w:r>
+      <w:r>
+        <w:rPr>
+          <w:i/>
+          <w:iCs/>
+        </w:rPr>
+        <w:t>At</w:t>
+      </w:r>
+      <w:r>
+        <w:t xml:space="preserve"> this time millions of computers were already being connected through the internet and through using hypertext, Berners-Lee determined they could share information. Hypertext is defined as a </w:t>
+      </w:r>
+      <w:r>
+        <w:rPr>
+          <w:i/>
+          <w:iCs/>
+        </w:rPr>
         <w:t xml:space="preserve">‘software system allowing extensive cross-referencing between related sections of text and associated graphic material’. </w:t>
       </w:r>
       <w:r>
@@ -536,23 +661,61 @@
     <w:p/>
     <w:p>
       <w:r>
+        <w:t>Mosaic was d</w:t>
+      </w:r>
+      <w:r>
+        <w:t>eveloped in 1993 by students and staff working at the NSF-supported National Centre for Supercomputing Applications (NCSA) </w:t>
+      </w:r>
+      <w:r>
+        <w:t>(</w:t>
+      </w:r>
+      <w:r>
+        <w:t>L</w:t>
+      </w:r>
+      <w:r>
+        <w:t>ink</w:t>
+      </w:r>
+      <w:r>
+        <w:t xml:space="preserve"> </w:t>
+      </w:r>
+      <w:r>
+        <w:t>8</w:t>
+      </w:r>
+      <w:r>
+        <w:t>, Screen Shot 1</w:t>
+      </w:r>
+      <w:r>
+        <w:t xml:space="preserve">). Mosaic was more sophisticated graphically than other browsers at the time. By January 1993 is was available for free for Unix, but PC and Mac versions followed soon after. With its expansive system </w:t>
+      </w:r>
+      <w:r>
+        <w:t>availability,</w:t>
+      </w:r>
+      <w:r>
+        <w:t xml:space="preserve"> it quickly became the browser of choice. </w:t>
+      </w:r>
+      <w:r>
+        <w:t xml:space="preserve">Mosaic Communications Corp was </w:t>
+      </w:r>
+      <w:r>
         <w:lastRenderedPageBreak/>
-        <w:t>Mosaic was d</w:t>
-      </w:r>
-      <w:r>
-        <w:t>eveloped in 1993 by students and staff working at the NSF-supported National Centre for Supercomputing Applications (NCSA) </w:t>
-      </w:r>
-      <w:r>
-        <w:t xml:space="preserve">(link8). Mosaic was more sophisticated graphically than other browsers at the time. By January 1993 is was available for free for Unix, but PC and Mac versions followed soon after. With its expansive system </w:t>
-      </w:r>
-      <w:r>
-        <w:t>availability,</w:t>
-      </w:r>
-      <w:r>
-        <w:t xml:space="preserve"> it quickly became the browser of choice. </w:t>
-      </w:r>
-      <w:r>
-        <w:t>Mosaic Communications Corp was incorporated and then developed the Mosaic browser and server software for commercial use. Mosaic was the standout predecessor to the following modern browsers such as Microsoft Internet Explorer. (link 2).</w:t>
+        <w:t>incorporated and then developed the Mosaic browser and server software for commercial use. Mosaic was the standout predecessor to the following modern browsers such as Microsoft Internet Explorer. (</w:t>
+      </w:r>
+      <w:proofErr w:type="gramStart"/>
+      <w:r>
+        <w:t>L</w:t>
+      </w:r>
+      <w:r>
+        <w:t>ink 2</w:t>
+      </w:r>
+      <w:r>
+        <w:t>,</w:t>
+      </w:r>
+      <w:proofErr w:type="gramEnd"/>
+      <w:r>
+        <w:t xml:space="preserve"> Screen Shot 5</w:t>
+      </w:r>
+      <w:r>
+        <w:t>).</w:t>
       </w:r>
     </w:p>
     <w:p/>
@@ -561,7 +724,21 @@
         <w:t xml:space="preserve">Regarding the road to a commercially workable Internet, a point of contention was the component of the registration of Domain names. The Domain Name System (DNS) is essentially a large database containing the names and IP address of various hosts on the internet, which computers use to locate one another. </w:t>
       </w:r>
       <w:r>
-        <w:t>Initially the Department of Defence funded early registration efforts as registrants were mostly military, then once they because mostly academic registrations, by the Federal Networking Council asking NSF, they held responsibility for non-military registrations. NSF then awarded this service to Network Solutions INC (NSI). Due the fact the new registration</w:t>
+        <w:t>Initially the Department of Defence funded early registration efforts as registrants were mostly military, then once they because mostly academic registrations, by the Federal Networking Council asking NSF, they held responsibility for non-military registrations. NSF then awarded this service to Network Solutions INC (NSI).</w:t>
+      </w:r>
+      <w:r>
+        <w:t xml:space="preserve"> </w:t>
+      </w:r>
+      <w:proofErr w:type="gramStart"/>
+      <w:r>
+        <w:t>(</w:t>
+      </w:r>
+      <w:proofErr w:type="gramEnd"/>
+      <w:r>
+        <w:t>Link 5)</w:t>
+      </w:r>
+      <w:r>
+        <w:t xml:space="preserve"> Due the fact the new registration</w:t>
       </w:r>
       <w:r>
         <w:t>s</w:t>
@@ -618,7 +795,24 @@
         <w:t>with the non-profit Internet Corporation for Assigned Numbers and Names (ICANN)</w:t>
       </w:r>
       <w:r>
-        <w:t xml:space="preserve"> for domain name registration control. (link 2).</w:t>
+        <w:t xml:space="preserve"> for domain name registration control. (</w:t>
+      </w:r>
+      <w:proofErr w:type="gramStart"/>
+      <w:r>
+        <w:t>L</w:t>
+      </w:r>
+      <w:r>
+        <w:t>ink 2</w:t>
+      </w:r>
+      <w:r>
+        <w:t>,</w:t>
+      </w:r>
+      <w:proofErr w:type="gramEnd"/>
+      <w:r>
+        <w:t xml:space="preserve"> Screen Shot 6</w:t>
+      </w:r>
+      <w:r>
+        <w:t>).</w:t>
       </w:r>
     </w:p>
     <w:p/>
@@ -633,7 +827,31 @@
         <w:t xml:space="preserve">(CSIRO), through extensive research into radioastronomy, knowledge of complex mathematics and detailed knowledge of radio waves and their behaviour, the invention of WLAN was born. </w:t>
       </w:r>
       <w:r>
-        <w:t>The issue of interference (radio waves bouncing off indoor surfaces, causing a signal distorting echo) was overcome by this team by building a chip that reduced this echo and improved the signal quality. (link 11 and 12)</w:t>
+        <w:t>The issue of interference (radio waves bouncing off indoor surfaces, causing a signal distorting echo) was overcome by this team by building a chip that reduced this echo and improved the signal quality. (</w:t>
+      </w:r>
+      <w:r>
+        <w:t>L</w:t>
+      </w:r>
+      <w:r>
+        <w:t>ink 11</w:t>
+      </w:r>
+      <w:r>
+        <w:t>, Screen Shot 1</w:t>
+      </w:r>
+      <w:r>
+        <w:t xml:space="preserve"> and</w:t>
+      </w:r>
+      <w:r>
+        <w:t xml:space="preserve"> Link</w:t>
+      </w:r>
+      <w:r>
+        <w:t xml:space="preserve"> 12</w:t>
+      </w:r>
+      <w:r>
+        <w:t>, Screen Shot 1</w:t>
+      </w:r>
+      <w:r>
+        <w:t>)</w:t>
       </w:r>
     </w:p>
     <w:p/>
@@ -674,6 +892,9 @@
       <w:r>
         <w:t>.</w:t>
       </w:r>
+      <w:r>
+        <w:t xml:space="preserve"> (Link 10, Screen Shot 1)</w:t>
+      </w:r>
     </w:p>
     <w:p/>
     <w:p>
@@ -681,21 +902,29 @@
         <w:t>With many Companies like Apple and Google expanding their computer product range exponentially every year</w:t>
       </w:r>
       <w:r>
-        <w:t xml:space="preserve">, that only enables users to keep expanding their internet use and level of connectivity. The introduction of smartphones, particularly the realise of the Apple iPhone in 2007, redefined the level of connectivity and social media. Facebook, Twitter and Instagram being some of the most popular sites on the internet, all forms of content are able to be shared at the touch of a button, to friends or the whole world. Millions are blogging, vlogging, tweeting, posting, snapping, liking, subscribing and commenting on everything daily. We are now living in a day and age where a job as a “social media influencer” can pay </w:t>
-      </w:r>
-      <w:r>
-        <w:lastRenderedPageBreak/>
-        <w:t>six figures. All of these developments have only been in the last 10 years.  Who knows what the next 10 years of the ever-evolving internet will bring</w:t>
+        <w:t>, that only enables users to keep expanding their internet use and level of connectivity. The introduction of smartphones, particularly the realise of the Apple iPhone in 2007, redefined the level of connectivity and social media. Facebook, Twitter and Instagram being some of the most popular sites on the internet, all forms of content are able to be shared at the touch of a button, to friends or the whole world. Millions are blogging, vlogging, tweeting, posting, snapping, liking, subscribing and commenting on everything daily. We are now living in a day and age where a job as a “social media influencer” can pay six figures. All of these developments have only been in the last 10 years.  Who knows what the next 10 years of the ever-evolving internet will bring</w:t>
       </w:r>
       <w:r>
         <w:t>……</w:t>
       </w:r>
       <w:r>
-        <w:t xml:space="preserve"> (link </w:t>
+        <w:t xml:space="preserve"> (</w:t>
+      </w:r>
+      <w:r>
+        <w:t>L</w:t>
+      </w:r>
+      <w:r>
+        <w:t>ink 10</w:t>
+      </w:r>
+      <w:r>
+        <w:t xml:space="preserve">, Screen Shot </w:t>
       </w:r>
       <w:proofErr w:type="gramStart"/>
       <w:r>
-        <w:t>10)</w:t>
+        <w:t>2</w:t>
+      </w:r>
+      <w:r>
+        <w:t>)</w:t>
       </w:r>
       <w:proofErr w:type="gramEnd"/>
       <w:r>
@@ -750,6 +979,50 @@
         </w:rPr>
         <w:br/>
         <w:t>  - packets</w:t>
+      </w:r>
+    </w:p>
+    <w:p>
+      <w:r>
+        <w:t xml:space="preserve">A packet is a small amount of data sent over a network. </w:t>
+      </w:r>
+      <w:r>
+        <w:t xml:space="preserve">In the early history of the internet, there was a need to share information over vast distances without the use of </w:t>
+      </w:r>
+      <w:r>
+        <w:t xml:space="preserve">individual </w:t>
+      </w:r>
+      <w:r>
+        <w:t>phone connections between each computer. “Packet Switching” satisfied this need</w:t>
+      </w:r>
+      <w:r>
+        <w:t xml:space="preserve"> as these packets can travel independently over any circuit to the pointed destination</w:t>
+      </w:r>
+      <w:r>
+        <w:t>. Packets are simply small collections of digital information broken off from a larger source, transmitted separately on the route and accurately reassembled by the modem on the other side. (</w:t>
+      </w:r>
+      <w:r>
+        <w:t>L</w:t>
+      </w:r>
+      <w:r>
+        <w:t>ink 1</w:t>
+      </w:r>
+      <w:r>
+        <w:t>, Screen Shot 1</w:t>
+      </w:r>
+      <w:r>
+        <w:t xml:space="preserve"> and </w:t>
+      </w:r>
+      <w:r>
+        <w:t xml:space="preserve">Link </w:t>
+      </w:r>
+      <w:r>
+        <w:t>2</w:t>
+      </w:r>
+      <w:r>
+        <w:t>, Screen Shot 1</w:t>
+      </w:r>
+      <w:r>
+        <w:t>)</w:t>
       </w:r>
     </w:p>
     <w:p>
@@ -786,26 +1059,7 @@
         </w:r>
       </w:hyperlink>
     </w:p>
-    <w:p>
-      <w:r>
-        <w:t xml:space="preserve">A packet is a small amount of data sent over a network. </w:t>
-      </w:r>
-      <w:r>
-        <w:t xml:space="preserve">In the early history of the internet, there was a need to share information over vast distances without the use of </w:t>
-      </w:r>
-      <w:r>
-        <w:t xml:space="preserve">individual </w:t>
-      </w:r>
-      <w:r>
-        <w:t>phone connections between each computer. “Packet Switching” satisfied this need</w:t>
-      </w:r>
-      <w:r>
-        <w:t xml:space="preserve"> as these packets can travel independently over any circuit to the pointed destination</w:t>
-      </w:r>
-      <w:r>
-        <w:t>. Packets are simply small collections of digital information broken off from a larger source, transmitted separately on the route and accurately reassembled by the modem on the other side. (link 1 and 2)</w:t>
-      </w:r>
-    </w:p>
+    <w:p/>
     <w:p>
       <w:pPr>
         <w:rPr>
@@ -824,7 +1078,39 @@
     </w:p>
     <w:p>
       <w:r>
-        <w:t xml:space="preserve">LINK 1 </w:t>
+        <w:t>Internet Protocol Address</w:t>
+      </w:r>
+      <w:r>
+        <w:t xml:space="preserve"> also known as IP address is a numerical label used to identify each computer on the Internet.</w:t>
+      </w:r>
+      <w:r>
+        <w:t xml:space="preserve"> IPv4 was deployed in 1983 and maintains a 32-bit protocol standard and is still the most commonly used version. I</w:t>
+      </w:r>
+      <w:r>
+        <w:t>Pv4 addresses are 32-bit numbers expressed as 4 octets in “dotted decimal” system</w:t>
+      </w:r>
+      <w:r>
+        <w:t xml:space="preserve">. </w:t>
+      </w:r>
+      <w:r>
+        <w:t xml:space="preserve">IPv6 was deployed in 1999 </w:t>
+      </w:r>
+      <w:r>
+        <w:t xml:space="preserve">to fulfil the need for more Internet addresses </w:t>
+      </w:r>
+      <w:r>
+        <w:t>and are 128-bit numbers conventionally separated by colons.</w:t>
+      </w:r>
+    </w:p>
+    <w:p>
+      <w:r>
+        <w:t xml:space="preserve">LINK </w:t>
+      </w:r>
+      <w:r>
+        <w:t>3</w:t>
+      </w:r>
+      <w:r>
+        <w:t xml:space="preserve"> </w:t>
       </w:r>
       <w:hyperlink r:id="rId20" w:history="1">
         <w:r>
@@ -837,7 +1123,13 @@
     </w:p>
     <w:p>
       <w:r>
-        <w:t xml:space="preserve">LINK 2 </w:t>
+        <w:t xml:space="preserve">LINK </w:t>
+      </w:r>
+      <w:r>
+        <w:t>4</w:t>
+      </w:r>
+      <w:r>
+        <w:t xml:space="preserve"> </w:t>
       </w:r>
       <w:hyperlink r:id="rId21" w:history="1">
         <w:r>
@@ -848,32 +1140,7 @@
         </w:r>
       </w:hyperlink>
     </w:p>
-    <w:p>
-      <w:r>
-        <w:t>Internet Protocol Address</w:t>
-      </w:r>
-      <w:r>
-        <w:t xml:space="preserve"> also known as IP address is a numerical label used to identify each computer on the Internet.</w:t>
-      </w:r>
-      <w:r>
-        <w:t xml:space="preserve"> IPv4 was deployed in 1983 and maintains a 32-bit protocol standard and is still the most commonly used version. I</w:t>
-      </w:r>
-      <w:r>
-        <w:t>Pv4 addresses are 32-bit numbers expressed as 4 octets in “dotted decimal” system</w:t>
-      </w:r>
-      <w:r>
-        <w:t xml:space="preserve">. </w:t>
-      </w:r>
-      <w:r>
-        <w:t xml:space="preserve">IPv6 was deployed in 1999 </w:t>
-      </w:r>
-      <w:r>
-        <w:t xml:space="preserve">to fulfil the need for more Internet addresses </w:t>
-      </w:r>
-      <w:r>
-        <w:t>and are 128-bit numbers conventionally separated by colons.</w:t>
-      </w:r>
-    </w:p>
+    <w:p/>
     <w:p>
       <w:pPr>
         <w:rPr>
@@ -892,11 +1159,84 @@
     </w:p>
     <w:p>
       <w:r>
-        <w:rPr>
-          <w:b/>
-          <w:bCs/>
-        </w:rPr>
-        <w:t xml:space="preserve">LINK1 </w:t>
+        <w:t>The initial idea for a router, which at first was called a gateway</w:t>
+      </w:r>
+      <w:r>
+        <w:t>, was the notion of connecting different computer networks.</w:t>
+      </w:r>
+      <w:r>
+        <w:rPr>
+          <w:b/>
+          <w:bCs/>
+        </w:rPr>
+        <w:t xml:space="preserve"> </w:t>
+      </w:r>
+      <w:r>
+        <w:t xml:space="preserve">A router </w:t>
+      </w:r>
+      <w:r>
+        <w:t>is a device for networking</w:t>
+      </w:r>
+      <w:r>
+        <w:t>, essentially it a small computer itself</w:t>
+      </w:r>
+      <w:r>
+        <w:t xml:space="preserve">, it </w:t>
+      </w:r>
+      <w:r>
+        <w:t>analyses</w:t>
+      </w:r>
+      <w:r>
+        <w:t xml:space="preserve"> </w:t>
+      </w:r>
+      <w:r>
+        <w:t xml:space="preserve">the </w:t>
+      </w:r>
+      <w:r>
+        <w:t xml:space="preserve">header of the </w:t>
+      </w:r>
+      <w:r>
+        <w:t>data packet destination IP address</w:t>
+      </w:r>
+      <w:r>
+        <w:t xml:space="preserve">, calculates the best way for it to reach the destination </w:t>
+      </w:r>
+      <w:r>
+        <w:t xml:space="preserve">then forwards </w:t>
+      </w:r>
+      <w:r>
+        <w:t xml:space="preserve">the </w:t>
+      </w:r>
+      <w:r>
+        <w:t>data packet between different computer networks.</w:t>
+      </w:r>
+    </w:p>
+    <w:p>
+      <w:r>
+        <w:t xml:space="preserve">Routing is the establishing of the routes that the data packets take to their particular destination, done by the router checking its routing table which is marked with a set of routing rules (algorithms and protocols) used to determine the most optimal path to reach the destination. </w:t>
+      </w:r>
+    </w:p>
+    <w:p>
+      <w:r>
+        <w:rPr>
+          <w:b/>
+          <w:bCs/>
+        </w:rPr>
+        <w:t>LINK</w:t>
+      </w:r>
+      <w:r>
+        <w:rPr>
+          <w:b/>
+          <w:bCs/>
+        </w:rPr>
+        <w:t xml:space="preserve"> 6</w:t>
+      </w:r>
+      <w:r>
+        <w:rPr>
+          <w:b/>
+          <w:bCs/>
+        </w:rPr>
+        <w:t xml:space="preserve"> </w:t>
       </w:r>
       <w:hyperlink r:id="rId22" w:history="1">
         <w:r>
@@ -914,7 +1254,14 @@
           <w:b/>
           <w:bCs/>
         </w:rPr>
-        <w:t>LINK2</w:t>
+        <w:t>LINK</w:t>
+      </w:r>
+      <w:r>
+        <w:rPr>
+          <w:b/>
+          <w:bCs/>
+        </w:rPr>
+        <w:t xml:space="preserve"> 7</w:t>
       </w:r>
       <w:r>
         <w:t xml:space="preserve"> </w:t>
@@ -929,69 +1276,12 @@
       </w:hyperlink>
     </w:p>
     <w:p>
-      <w:r>
-        <w:t>The initial idea for a router, which at first was called a gateway (</w:t>
-      </w:r>
-      <w:r>
-        <w:t>Link 3), was the notion of connecting different computer networks.</w:t>
-      </w:r>
-      <w:r>
-        <w:rPr>
-          <w:b/>
-          <w:bCs/>
-        </w:rPr>
-        <w:t xml:space="preserve"> </w:t>
-      </w:r>
-      <w:r>
-        <w:t xml:space="preserve">A router </w:t>
-      </w:r>
-      <w:r>
-        <w:t>is a device for networking</w:t>
-      </w:r>
-      <w:r>
-        <w:t>, essentially it a small computer itself</w:t>
-      </w:r>
-      <w:r>
-        <w:t xml:space="preserve">, it </w:t>
-      </w:r>
-      <w:r>
-        <w:t>analyses</w:t>
-      </w:r>
-      <w:r>
-        <w:t xml:space="preserve"> </w:t>
-      </w:r>
-      <w:r>
-        <w:t xml:space="preserve">the </w:t>
-      </w:r>
-      <w:r>
-        <w:t xml:space="preserve">header of the </w:t>
-      </w:r>
-      <w:r>
-        <w:t>data packet destination IP address</w:t>
-      </w:r>
-      <w:r>
-        <w:t xml:space="preserve">, calculates the best way for it to reach the destination </w:t>
-      </w:r>
-      <w:r>
-        <w:t xml:space="preserve">then forwards </w:t>
-      </w:r>
-      <w:r>
-        <w:t xml:space="preserve">the </w:t>
-      </w:r>
-      <w:r>
-        <w:t>data packet between different computer networks.</w:t>
-      </w:r>
-    </w:p>
-    <w:p>
-      <w:pPr>
-        <w:rPr>
-          <w:b/>
-          <w:bCs/>
-        </w:rPr>
-      </w:pPr>
-      <w:r>
-        <w:t xml:space="preserve">Routing is the establishing of the routes that the data packets take to their particular destination, done by the router checking its routing table which is marked with a set of routing rules (algorithms and protocols) used to determine the most optimal path to reach the destination. </w:t>
-      </w:r>
+      <w:pPr>
+        <w:rPr>
+          <w:b/>
+          <w:bCs/>
+        </w:rPr>
+      </w:pPr>
     </w:p>
     <w:p>
       <w:pPr>
@@ -1009,6 +1299,56 @@
         <w:t>  - domains and DNS</w:t>
       </w:r>
     </w:p>
+    <w:p>
+      <w:r>
+        <w:t>A Domain Name is an identifying ‘web address’ for any business, organisation or individual used to develop a unique online presence and identity. Once registered</w:t>
+      </w:r>
+      <w:r>
+        <w:t xml:space="preserve">, </w:t>
+      </w:r>
+      <w:r>
+        <w:t xml:space="preserve">a domain name is unique and cannot be copied. It is mapped to an IP address; however, two or more domain </w:t>
+      </w:r>
+      <w:r>
+        <w:t xml:space="preserve">names can be mapped to the same IP address. </w:t>
+      </w:r>
+      <w:r>
+        <w:t xml:space="preserve">The domain name structures work in levels. The Second-level Domain (SLD) is the unique customisable portion of the domain, for example it could be a name or organisation. The Top-level Domain (TLD) is the domain </w:t>
+      </w:r>
+      <w:r>
+        <w:lastRenderedPageBreak/>
+        <w:t>extension found at the end of the name, these are allocated by ICANN (the organisation that manages the internet). The most popular categories of the TLD are Country-code top-level domain (ccTLD), which are country specific extensions such as .au or .</w:t>
+      </w:r>
+      <w:proofErr w:type="spellStart"/>
+      <w:r>
+        <w:t>uk</w:t>
+      </w:r>
+      <w:proofErr w:type="spellEnd"/>
+      <w:r>
+        <w:t>, and the Generic top-level domain (gTLD)</w:t>
+      </w:r>
+      <w:r>
+        <w:t xml:space="preserve">, which depict the kind of website created such as commercial (.com) or organisation (.org). </w:t>
+      </w:r>
+      <w:r>
+        <w:t>These domain name levels form a structure resulting in a Uniform Resource Locator (URL), which essentially is the produced web address.</w:t>
+      </w:r>
+    </w:p>
+    <w:p>
+      <w:r>
+        <w:t xml:space="preserve">The </w:t>
+      </w:r>
+      <w:r>
+        <w:t>Domain Name System (DNS)</w:t>
+      </w:r>
+      <w:r>
+        <w:t xml:space="preserve"> is essentially a phonebook of the internet, it contains the domain name and linked IP addresses for the internet. It a large database so that remembers all this information so we as humans do not have to</w:t>
+      </w:r>
+      <w:r>
+        <w:t>, it translates the domain name to the attached IP address which enables our web browsers to load the desired internet resource.</w:t>
+      </w:r>
+    </w:p>
+    <w:p/>
     <w:p>
       <w:pPr>
         <w:rPr>
@@ -1060,70 +1400,9 @@
     <w:p>
       <w:pPr>
         <w:rPr>
-          <w:color w:val="0000FF"/>
-          <w:u w:val="single"/>
-        </w:rPr>
-      </w:pPr>
-    </w:p>
-    <w:p/>
-    <w:p>
-      <w:pPr>
-        <w:rPr>
-          <w:b/>
-          <w:bCs/>
-        </w:rPr>
-      </w:pPr>
-    </w:p>
-    <w:p>
-      <w:r>
-        <w:lastRenderedPageBreak/>
-        <w:t>A Domain Name is an identifying ‘web address’ for any business, organisation or individual used to develop a unique online presence and identity. Once registered</w:t>
-      </w:r>
-      <w:r>
-        <w:t xml:space="preserve">, </w:t>
-      </w:r>
-      <w:r>
-        <w:t xml:space="preserve">a domain name is unique and cannot be copied. It is mapped to an IP address; however, two or more domain </w:t>
-      </w:r>
-      <w:r>
-        <w:t xml:space="preserve">names can be mapped to the same IP address. </w:t>
-      </w:r>
-      <w:r>
-        <w:t>The domain name structures work in levels. The Second-level Domain (SLD) is the unique customisable portion of the domain, for example it could be a name or organisation. The Top-level Domain (TLD) is the domain extension found at the end of the name, these are allocated by ICANN (the organisation that manages the internet). The most popular categories of the TLD are Country-code top-level domain (ccTLD), which are country specific extensions such as .au or .</w:t>
-      </w:r>
-      <w:proofErr w:type="spellStart"/>
-      <w:r>
-        <w:t>uk</w:t>
-      </w:r>
-      <w:proofErr w:type="spellEnd"/>
-      <w:r>
-        <w:t>, and the Generic top-level domain (gTLD)</w:t>
-      </w:r>
-      <w:r>
-        <w:t xml:space="preserve">, which depict the kind of website created such as commercial (.com) or organisation (.org). </w:t>
-      </w:r>
-      <w:r>
-        <w:t>These domain name levels form a structure resulting in a Uniform Resource Locator (URL), which essentially is the produced web address.</w:t>
-      </w:r>
-    </w:p>
-    <w:p>
-      <w:pPr>
-        <w:rPr>
           <w:color w:val="FF0000"/>
         </w:rPr>
       </w:pPr>
-      <w:r>
-        <w:t xml:space="preserve">The </w:t>
-      </w:r>
-      <w:r>
-        <w:t>Domain Name System (DNS)</w:t>
-      </w:r>
-      <w:r>
-        <w:t xml:space="preserve"> is essentially a phonebook of the internet, it contains the domain name and linked IP addresses for the internet. It a large database so that remembers all this information so we as humans do not have to</w:t>
-      </w:r>
-      <w:r>
-        <w:t>, it translates the domain name to the attached IP address which enables our web browsers to load the desired internet resource.</w:t>
-      </w:r>
       <w:r>
         <w:rPr>
           <w:b/>
@@ -1197,6 +1476,24 @@
         <w:t>  - TCP</w:t>
       </w:r>
     </w:p>
+    <w:p>
+      <w:r>
+        <w:t xml:space="preserve">Originally developed in the 1970’s TCP/IP (Transmission Control Protocol/Internet Protocol) protocol suite, provides end-to-end connectivity specifying how different types of machines on networks around the world to route and assemble data packets (Link </w:t>
+      </w:r>
+      <w:r>
+        <w:t>1, Screen Shot 1</w:t>
+      </w:r>
+      <w:r>
+        <w:t xml:space="preserve">). Whilst IP is the protocol of dealing with packets, the TCP is what enables two hosts to establish a gateway and exchange data packets. TCP is responsible for how the data is collected and reassembled. IP is what makes sure the packets are sent to the right </w:t>
+      </w:r>
+      <w:r>
+        <w:t>destination. (</w:t>
+      </w:r>
+      <w:r>
+        <w:t>Link 2)</w:t>
+      </w:r>
+    </w:p>
+    <w:p/>
     <w:p>
       <w:pPr>
         <w:rPr>
@@ -1220,7 +1517,19 @@
         <w:rPr>
           <w:rStyle w:val="Hyperlink"/>
         </w:rPr>
-        <w:t xml:space="preserve">LINK2 </w:t>
+        <w:t>LINK</w:t>
+      </w:r>
+      <w:r>
+        <w:rPr>
+          <w:rStyle w:val="Hyperlink"/>
+        </w:rPr>
+        <w:t xml:space="preserve"> </w:t>
+      </w:r>
+      <w:r>
+        <w:rPr>
+          <w:rStyle w:val="Hyperlink"/>
+        </w:rPr>
+        <w:t xml:space="preserve">2 </w:t>
       </w:r>
       <w:hyperlink r:id="rId27" w:history="1">
         <w:r>
@@ -1232,25 +1541,7 @@
         </w:r>
       </w:hyperlink>
     </w:p>
-    <w:p>
-      <w:pPr>
-        <w:rPr>
-          <w:b/>
-          <w:bCs/>
-        </w:rPr>
-      </w:pPr>
-    </w:p>
-    <w:p>
-      <w:r>
-        <w:t xml:space="preserve">Originally developed in the 1970’s TCP/IP (Transmission Control Protocol/Internet Protocol) protocol suite, provides end-to-end connectivity specifying how different types of machines on networks around the world to route and assemble data packets (Link 1). Whilst IP is the protocol of dealing with packets, the TCP is what enables two hosts to establish a gateway and exchange data packets. TCP is responsible for how the data is collected and reassembled. IP is what makes sure the packets are sent to the right </w:t>
-      </w:r>
-      <w:r>
-        <w:t>destination. (</w:t>
-      </w:r>
-      <w:r>
-        <w:t>Link 2)</w:t>
-      </w:r>
-    </w:p>
+    <w:p/>
     <w:p>
       <w:pPr>
         <w:rPr>
@@ -1283,20 +1574,87 @@
       </w:r>
     </w:p>
     <w:p>
-      <w:pPr>
-        <w:rPr>
-          <w:b/>
-          <w:bCs/>
-        </w:rPr>
-      </w:pPr>
-    </w:p>
-    <w:p>
-      <w:r>
-        <w:rPr>
-          <w:b/>
-          <w:bCs/>
-        </w:rPr>
-        <w:t xml:space="preserve">LINK 1 </w:t>
+      <w:r>
+        <w:t xml:space="preserve">Usually the first exposure we get to Hypertext Transfer Protocol (HTTP) is we see it at the beginning of our web address; however, it is an important fragment of our everyday internet use. HTTP is the primary protocol or procedure used by the World Wide Web for the transmission of information across the internet. </w:t>
+      </w:r>
+      <w:r>
+        <w:t>(</w:t>
+      </w:r>
+      <w:proofErr w:type="gramStart"/>
+      <w:r>
+        <w:t>Link 4,</w:t>
+      </w:r>
+      <w:proofErr w:type="gramEnd"/>
+      <w:r>
+        <w:t xml:space="preserve"> Screen Shot 1) </w:t>
+      </w:r>
+      <w:r>
+        <w:t xml:space="preserve">This </w:t>
+      </w:r>
+      <w:r>
+        <w:t>exchange</w:t>
+      </w:r>
+      <w:r>
+        <w:t xml:space="preserve"> is between a client (web browser) and a web server. The information exchanged is done in the form of Hypertext documents which uses hyperlinks to link </w:t>
+      </w:r>
+      <w:r>
+        <w:t>different content that a user can jump to. HTTP is what defines how these hypertext documents are formatted and transmitted.</w:t>
+      </w:r>
+      <w:r>
+        <w:t xml:space="preserve"> </w:t>
+      </w:r>
+      <w:proofErr w:type="gramStart"/>
+      <w:r>
+        <w:t>(</w:t>
+      </w:r>
+      <w:proofErr w:type="gramEnd"/>
+      <w:r>
+        <w:t>Link 3)</w:t>
+      </w:r>
+    </w:p>
+    <w:p>
+      <w:r>
+        <w:t xml:space="preserve">HTTPS (Hypertext Transfer Protocol secure) is the secure version of the HTTP protocol. HTTPS uses Secure Sockets Layer (SSL) and its successor Transport Layer </w:t>
+      </w:r>
+      <w:r>
+        <w:t>Security (</w:t>
+      </w:r>
+      <w:r>
+        <w:t xml:space="preserve">TLS), which in short is the technology for keeping an internet connection secure by encoding and authenticating the link. </w:t>
+      </w:r>
+      <w:r>
+        <w:t>So,</w:t>
+      </w:r>
+      <w:r>
+        <w:t xml:space="preserve"> when we see HTTPS in the URL is it a website secured by an SSL certificate.</w:t>
+      </w:r>
+      <w:r>
+        <w:t xml:space="preserve"> (Link 5 and Link 6, Screen Shot 1)</w:t>
+      </w:r>
+    </w:p>
+    <w:p/>
+    <w:p>
+      <w:r>
+        <w:rPr>
+          <w:b/>
+          <w:bCs/>
+        </w:rPr>
+        <w:lastRenderedPageBreak/>
+        <w:t xml:space="preserve">LINK </w:t>
+      </w:r>
+      <w:r>
+        <w:rPr>
+          <w:b/>
+          <w:bCs/>
+        </w:rPr>
+        <w:t>3</w:t>
+      </w:r>
+      <w:r>
+        <w:rPr>
+          <w:b/>
+          <w:bCs/>
+        </w:rPr>
+        <w:t xml:space="preserve"> </w:t>
       </w:r>
       <w:hyperlink r:id="rId28" w:history="1">
         <w:r>
@@ -1313,7 +1671,21 @@
           <w:b/>
           <w:bCs/>
         </w:rPr>
-        <w:t xml:space="preserve">LINK 2 </w:t>
+        <w:t xml:space="preserve">LINK </w:t>
+      </w:r>
+      <w:r>
+        <w:rPr>
+          <w:b/>
+          <w:bCs/>
+        </w:rPr>
+        <w:t>4</w:t>
+      </w:r>
+      <w:r>
+        <w:rPr>
+          <w:b/>
+          <w:bCs/>
+        </w:rPr>
+        <w:t xml:space="preserve"> </w:t>
       </w:r>
       <w:hyperlink r:id="rId29" w:history="1">
         <w:r>
@@ -1330,7 +1702,21 @@
           <w:b/>
           <w:bCs/>
         </w:rPr>
-        <w:t xml:space="preserve">LINK 3 </w:t>
+        <w:t xml:space="preserve">LINK </w:t>
+      </w:r>
+      <w:r>
+        <w:rPr>
+          <w:b/>
+          <w:bCs/>
+        </w:rPr>
+        <w:t>5</w:t>
+      </w:r>
+      <w:r>
+        <w:rPr>
+          <w:b/>
+          <w:bCs/>
+        </w:rPr>
+        <w:t xml:space="preserve"> </w:t>
       </w:r>
       <w:hyperlink r:id="rId30" w:history="1">
         <w:r>
@@ -1347,7 +1733,14 @@
           <w:b/>
           <w:bCs/>
         </w:rPr>
-        <w:t>LINK 4</w:t>
+        <w:t xml:space="preserve">LINK </w:t>
+      </w:r>
+      <w:r>
+        <w:rPr>
+          <w:b/>
+          <w:bCs/>
+        </w:rPr>
+        <w:t>6</w:t>
       </w:r>
       <w:r>
         <w:t xml:space="preserve"> </w:t>
@@ -1361,46 +1754,7 @@
         </w:r>
       </w:hyperlink>
     </w:p>
-    <w:p>
-      <w:pPr>
-        <w:rPr>
-          <w:b/>
-          <w:bCs/>
-        </w:rPr>
-      </w:pPr>
-    </w:p>
-    <w:p>
-      <w:r>
-        <w:t xml:space="preserve">Usually the first exposure we get to Hypertext Transfer Protocol (HTTP) is we see it at the beginning of our web address; however, it is an important fragment of our everyday internet use. HTTP is the primary protocol or procedure used by the World Wide Web for the transmission of information across the internet. This </w:t>
-      </w:r>
-      <w:r>
-        <w:t>exchange</w:t>
-      </w:r>
-      <w:r>
-        <w:t xml:space="preserve"> is between a client (web browser) and a web server. The information exchanged is done in the form of Hypertext documents which uses hyperlinks to link </w:t>
-      </w:r>
-      <w:r>
-        <w:t>different content that a user can jump to. HTTP is what defines how these hypertext documents are formatted and transmitted.</w:t>
-      </w:r>
-    </w:p>
-    <w:p>
-      <w:r>
-        <w:lastRenderedPageBreak/>
-        <w:t xml:space="preserve">HTTPS (Hypertext Transfer Protocol secure) is the secure version of the HTTP protocol. HTTPS uses Secure Sockets Layer (SSL) and its successor Transport Layer </w:t>
-      </w:r>
-      <w:r>
-        <w:t>Security (</w:t>
-      </w:r>
-      <w:r>
-        <w:t xml:space="preserve">TLS), which in short is the technology for keeping an internet connection secure by encoding and authenticating the link. </w:t>
-      </w:r>
-      <w:r>
-        <w:t>So,</w:t>
-      </w:r>
-      <w:r>
-        <w:t xml:space="preserve"> when we see HTTPS in the URL is it a website secured by an SSL certificate.</w:t>
-      </w:r>
-    </w:p>
+    <w:p/>
     <w:p>
       <w:pPr>
         <w:rPr>
@@ -1419,11 +1773,80 @@
     </w:p>
     <w:p>
       <w:r>
-        <w:rPr>
-          <w:b/>
-          <w:bCs/>
-        </w:rPr>
-        <w:t xml:space="preserve">LINK 1 </w:t>
+        <w:t>A web browser</w:t>
+      </w:r>
+      <w:r>
+        <w:t xml:space="preserve"> is </w:t>
+      </w:r>
+      <w:r>
+        <w:t>probably</w:t>
+      </w:r>
+      <w:r>
+        <w:t xml:space="preserve"> one of the most universally recognized terms. </w:t>
+      </w:r>
+      <w:r>
+        <w:t xml:space="preserve">A web browser is a software application which takes you anywhere on the internet, used to access and display websites on your computer or mobile device. </w:t>
+      </w:r>
+      <w:r>
+        <w:t>This is done via a web address, technically called and Uniform Resource Locator (URL).</w:t>
+      </w:r>
+      <w:r>
+        <w:t xml:space="preserve"> (Link 8, Screen Shot 1)</w:t>
+      </w:r>
+    </w:p>
+    <w:p>
+      <w:r>
+        <w:t>As mentioned above this information displayed is done via HTTP, which defines how this information is formatted to your device.</w:t>
+      </w:r>
+      <w:r>
+        <w:t xml:space="preserve"> When our web browsers obtain data that has been requested</w:t>
+      </w:r>
+      <w:r>
+        <w:t xml:space="preserve"> by the user</w:t>
+      </w:r>
+      <w:r>
+        <w:t xml:space="preserve"> from an internet connected server, it uses a piece of software called a rendering engine which then translates this data into text and images.</w:t>
+      </w:r>
+      <w:r>
+        <w:t xml:space="preserve"> Every browser has their own unique rendering engine, for example Chrome uses Blink. The data is rendered is into Hypertext Mark-up Language (HTML) for text and Cascading Style Sheets (CSS) format and style images, this produces a final layout displayed on your user interface.</w:t>
+      </w:r>
+      <w:r>
+        <w:t xml:space="preserve"> (Link 7, Screen Shot 1)</w:t>
+      </w:r>
+    </w:p>
+    <w:p>
+      <w:r>
+        <w:t xml:space="preserve">Every modern web browser has its own set of powerful developer tools. These tools allow us to deep dive into the web by doing </w:t>
+      </w:r>
+      <w:r>
+        <w:t xml:space="preserve">a variety of functions. For example, the Chrome Developer Tools allow you debug JavaScript, inspect and edit the HTML programming interface DOM (which is Document Object Model), view and edit a </w:t>
+      </w:r>
+      <w:r>
+        <w:t>page’s</w:t>
+      </w:r>
+      <w:r>
+        <w:t xml:space="preserve"> style CSS sheets, optimise web speed and much more. </w:t>
+      </w:r>
+      <w:r>
+        <w:t xml:space="preserve">(Link </w:t>
+      </w:r>
+      <w:proofErr w:type="gramStart"/>
+      <w:r>
+        <w:t>9)(</w:t>
+      </w:r>
+      <w:proofErr w:type="gramEnd"/>
+      <w:r>
+        <w:t>Link 10)</w:t>
+      </w:r>
+    </w:p>
+    <w:p/>
+    <w:p>
+      <w:r>
+        <w:rPr>
+          <w:b/>
+          <w:bCs/>
+        </w:rPr>
+        <w:t xml:space="preserve">LINK 7 </w:t>
       </w:r>
       <w:hyperlink r:id="rId32" w:history="1">
         <w:r>
@@ -1440,7 +1863,14 @@
           <w:b/>
           <w:bCs/>
         </w:rPr>
-        <w:t>LINK 2</w:t>
+        <w:t xml:space="preserve">LINK </w:t>
+      </w:r>
+      <w:r>
+        <w:rPr>
+          <w:b/>
+          <w:bCs/>
+        </w:rPr>
+        <w:t>8</w:t>
       </w:r>
       <w:r>
         <w:t xml:space="preserve"> </w:t>
@@ -1460,7 +1890,14 @@
           <w:b/>
           <w:bCs/>
         </w:rPr>
-        <w:t>Link 4</w:t>
+        <w:t xml:space="preserve">Link </w:t>
+      </w:r>
+      <w:r>
+        <w:rPr>
+          <w:b/>
+          <w:bCs/>
+        </w:rPr>
+        <w:t>9</w:t>
       </w:r>
       <w:r>
         <w:t xml:space="preserve"> </w:t>
@@ -1480,29 +1917,26 @@
           <w:b/>
           <w:bCs/>
         </w:rPr>
-        <w:t xml:space="preserve">Link5 </w:t>
+        <w:t>Link</w:t>
+      </w:r>
+      <w:r>
+        <w:rPr>
+          <w:b/>
+          <w:bCs/>
+        </w:rPr>
+        <w:t xml:space="preserve"> 1</w:t>
+      </w:r>
+      <w:r>
+        <w:rPr>
+          <w:b/>
+          <w:bCs/>
+        </w:rPr>
+        <w:t>0</w:t>
+      </w:r>
+      <w:r>
+        <w:t xml:space="preserve"> </w:t>
       </w:r>
       <w:hyperlink r:id="rId35" w:history="1">
-        <w:r>
-          <w:rPr>
-            <w:rStyle w:val="Hyperlink"/>
-          </w:rPr>
-          <w:t>https://www.codecademy.com/articles/http-requests</w:t>
-        </w:r>
-      </w:hyperlink>
-    </w:p>
-    <w:p>
-      <w:r>
-        <w:rPr>
-          <w:b/>
-          <w:bCs/>
-        </w:rPr>
-        <w:t>Link6</w:t>
-      </w:r>
-      <w:r>
-        <w:t xml:space="preserve"> </w:t>
-      </w:r>
-      <w:hyperlink r:id="rId36" w:history="1">
         <w:r>
           <w:rPr>
             <w:rStyle w:val="Hyperlink"/>
@@ -1519,65 +1953,6 @@
           <w:bCs/>
         </w:rPr>
       </w:pPr>
-    </w:p>
-    <w:p>
-      <w:r>
-        <w:t>A web browser</w:t>
-      </w:r>
-      <w:r>
-        <w:t xml:space="preserve"> is </w:t>
-      </w:r>
-      <w:r>
-        <w:t>probably</w:t>
-      </w:r>
-      <w:r>
-        <w:t xml:space="preserve"> one of the most universally recognized terms. </w:t>
-      </w:r>
-      <w:r>
-        <w:t xml:space="preserve">A web browser is a software application which takes you anywhere on the internet, used to access and display websites on your computer or mobile device. </w:t>
-      </w:r>
-      <w:r>
-        <w:t>This is done via a web address, technically called and Uniform Resource Locator (URL).</w:t>
-      </w:r>
-    </w:p>
-    <w:p>
-      <w:r>
-        <w:t>As mentioned above this information displayed is done via HTTP, which defines how this information is formatted to your device.</w:t>
-      </w:r>
-      <w:r>
-        <w:t xml:space="preserve"> When our web browsers obtain data that has been requested</w:t>
-      </w:r>
-      <w:r>
-        <w:t xml:space="preserve"> by the user</w:t>
-      </w:r>
-      <w:r>
-        <w:t xml:space="preserve"> from an internet connected server, it uses a piece of software called a rendering engine which then translates this data into text and images.</w:t>
-      </w:r>
-      <w:r>
-        <w:t xml:space="preserve"> Every browser has their own unique rendering engine, for example Chrome uses Blink. The data is rendered is into Hypertext Mark-up Language (HTML) for text and Cascading Style Sheets (CSS) format and style images, this produces a final layout displayed on your user interface.</w:t>
-      </w:r>
-    </w:p>
-    <w:p>
-      <w:r>
-        <w:t xml:space="preserve">Every modern web browser has its own set of powerful developer tools. These tools allow us to deep dive into the web by doing </w:t>
-      </w:r>
-      <w:r>
-        <w:t xml:space="preserve">a variety of functions. For example, the Chrome Developer Tools allow you debug JavaScript, inspect and edit the HTML programming interface DOM (which is Document Object Model), view and edit a </w:t>
-      </w:r>
-      <w:r>
-        <w:t>page’s</w:t>
-      </w:r>
-      <w:r>
-        <w:t xml:space="preserve"> style CSS sheets, optimise web speed and much more. </w:t>
-      </w:r>
-    </w:p>
-    <w:p>
-      <w:pPr>
-        <w:rPr>
-          <w:b/>
-          <w:bCs/>
-        </w:rPr>
-      </w:pPr>
       <w:r>
         <w:rPr>
           <w:b/>
@@ -1595,6 +1970,73 @@
       </w:r>
     </w:p>
     <w:p>
+      <w:r>
+        <w:t xml:space="preserve">The above functions have </w:t>
+      </w:r>
+      <w:r>
+        <w:t xml:space="preserve">all </w:t>
+      </w:r>
+      <w:r>
+        <w:t>contributed to the communication over the internet</w:t>
+      </w:r>
+      <w:r>
+        <w:t xml:space="preserve">. How it works for us today?  When an address is typed into a browser, say </w:t>
+      </w:r>
+      <w:hyperlink r:id="rId36" w:history="1">
+        <w:r>
+          <w:rPr>
+            <w:rStyle w:val="Hyperlink"/>
+          </w:rPr>
+          <w:t>www.coderacademy.com.au</w:t>
+        </w:r>
+      </w:hyperlink>
+      <w:r>
+        <w:t xml:space="preserve">, </w:t>
+      </w:r>
+      <w:r>
+        <w:t xml:space="preserve">we are authorising it to open a TCP gateway to the server that responds to that URL </w:t>
+      </w:r>
+      <w:r>
+        <w:t xml:space="preserve">(or address). This example is </w:t>
+      </w:r>
+      <w:r>
+        <w:t>the</w:t>
+      </w:r>
+      <w:r>
+        <w:t xml:space="preserve"> computer is the client making the request and the address requested belongs to the server. After the TCP gateway is established</w:t>
+      </w:r>
+      <w:r>
+        <w:t xml:space="preserve"> </w:t>
+      </w:r>
+      <w:r>
+        <w:t xml:space="preserve">and the request sent, once the server has sent back the response the TCP gateway is closed. </w:t>
+      </w:r>
+      <w:r>
+        <w:t>That request sent was sent via a HTTP ‘GET’ request, which tells the server to retrieve the webpage and display it. The data request via GET is then rendered onto the webpage and a final layout is produced on the user interface.</w:t>
+      </w:r>
+      <w:r>
+        <w:t xml:space="preserve"> (Link 11)</w:t>
+      </w:r>
+    </w:p>
+    <w:p/>
+    <w:p>
+      <w:r>
+        <w:rPr>
+          <w:b/>
+          <w:bCs/>
+        </w:rPr>
+        <w:t>Link</w:t>
+      </w:r>
+      <w:r>
+        <w:rPr>
+          <w:b/>
+          <w:bCs/>
+        </w:rPr>
+        <w:t xml:space="preserve"> 11</w:t>
+      </w:r>
+      <w:r>
+        <w:t xml:space="preserve"> </w:t>
+      </w:r>
       <w:hyperlink r:id="rId37" w:history="1">
         <w:r>
           <w:rPr>
@@ -1613,134 +2055,80 @@
       </w:pPr>
     </w:p>
     <w:p>
-      <w:r>
-        <w:t xml:space="preserve">The above functions have </w:t>
-      </w:r>
-      <w:r>
-        <w:t xml:space="preserve">all </w:t>
-      </w:r>
-      <w:r>
-        <w:t>contributed to the communication over the internet</w:t>
-      </w:r>
-      <w:r>
-        <w:t xml:space="preserve">. How it works for us today?  When an address is typed into a browser, say </w:t>
+      <w:pPr>
+        <w:rPr>
+          <w:b/>
+          <w:bCs/>
+        </w:rPr>
+      </w:pPr>
+    </w:p>
+    <w:p>
+      <w:pPr>
+        <w:rPr>
+          <w:b/>
+          <w:bCs/>
+        </w:rPr>
+      </w:pPr>
+      <w:r>
+        <w:rPr>
+          <w:b/>
+          <w:bCs/>
+        </w:rPr>
+        <w:t>Q4-Identify THREE data structures used in the Ruby programming language and explain the reasons for using each.</w:t>
+      </w:r>
+    </w:p>
+    <w:p>
+      <w:pPr>
+        <w:rPr>
+          <w:b/>
+          <w:bCs/>
+        </w:rPr>
+      </w:pPr>
+      <w:r>
+        <w:rPr>
+          <w:b/>
+          <w:bCs/>
+        </w:rPr>
+        <w:t>A data structure is a specific way to organize &amp; access data.</w:t>
+      </w:r>
+    </w:p>
+    <w:p>
+      <w:pPr>
+        <w:rPr>
+          <w:b/>
+          <w:bCs/>
+        </w:rPr>
+      </w:pPr>
+    </w:p>
+    <w:p>
+      <w:pPr>
+        <w:rPr>
+          <w:b/>
+          <w:bCs/>
+        </w:rPr>
+      </w:pPr>
+    </w:p>
+    <w:p>
+      <w:r>
+        <w:rPr>
+          <w:b/>
+          <w:bCs/>
+        </w:rPr>
+        <w:t>Array</w:t>
+      </w:r>
+      <w:r>
+        <w:t xml:space="preserve">- </w:t>
+      </w:r>
+    </w:p>
+    <w:p>
+      <w:r>
+        <w:rPr>
+          <w:b/>
+          <w:bCs/>
+        </w:rPr>
+        <w:t xml:space="preserve">LINK 1 </w:t>
       </w:r>
       <w:hyperlink r:id="rId38" w:history="1">
-        <w:r>
-          <w:rPr>
-            <w:rStyle w:val="Hyperlink"/>
-          </w:rPr>
-          <w:t>www.coderacademy.com.au</w:t>
-        </w:r>
-      </w:hyperlink>
-      <w:r>
-        <w:t xml:space="preserve">, </w:t>
-      </w:r>
-      <w:r>
-        <w:t xml:space="preserve">we are authorising it to open a TCP gateway to the server that responds to that URL </w:t>
-      </w:r>
-      <w:r>
-        <w:t xml:space="preserve">(or address). This example is </w:t>
-      </w:r>
-      <w:r>
-        <w:t>the</w:t>
-      </w:r>
-      <w:r>
-        <w:t xml:space="preserve"> computer is the client making the request and the address requested belongs to the server. After the TCP gateway is established</w:t>
-      </w:r>
-      <w:r>
-        <w:t xml:space="preserve"> </w:t>
-      </w:r>
-      <w:r>
-        <w:t xml:space="preserve">and the request sent, once the server has sent back the response the TCP gateway is closed. </w:t>
-      </w:r>
-      <w:r>
-        <w:t>That request sent was sent via a HTTP ‘GET’ request, which tells the server to retrieve the webpage and display it. The data request via GET is then rendered onto the webpage and a final layout is produced on the user interface.</w:t>
-      </w:r>
-    </w:p>
-    <w:p>
-      <w:pPr>
-        <w:rPr>
-          <w:b/>
-          <w:bCs/>
-        </w:rPr>
-      </w:pPr>
-    </w:p>
-    <w:p>
-      <w:pPr>
-        <w:rPr>
-          <w:b/>
-          <w:bCs/>
-        </w:rPr>
-      </w:pPr>
-    </w:p>
-    <w:p>
-      <w:pPr>
-        <w:rPr>
-          <w:b/>
-          <w:bCs/>
-        </w:rPr>
-      </w:pPr>
-      <w:r>
-        <w:rPr>
-          <w:b/>
-          <w:bCs/>
-        </w:rPr>
-        <w:t>Q4-Identify THREE data structures used in the Ruby programming language and explain the reasons for using each.</w:t>
-      </w:r>
-    </w:p>
-    <w:p>
-      <w:pPr>
-        <w:rPr>
-          <w:b/>
-          <w:bCs/>
-        </w:rPr>
-      </w:pPr>
-      <w:r>
-        <w:rPr>
-          <w:b/>
-          <w:bCs/>
-        </w:rPr>
-        <w:t>A data structure is a specific way to organize &amp; access data.</w:t>
-      </w:r>
-    </w:p>
-    <w:p>
-      <w:pPr>
-        <w:rPr>
-          <w:b/>
-          <w:bCs/>
-        </w:rPr>
-      </w:pPr>
-    </w:p>
-    <w:p>
-      <w:pPr>
-        <w:rPr>
-          <w:b/>
-          <w:bCs/>
-        </w:rPr>
-      </w:pPr>
-    </w:p>
-    <w:p>
-      <w:r>
-        <w:rPr>
-          <w:b/>
-          <w:bCs/>
-        </w:rPr>
-        <w:t>Array</w:t>
-      </w:r>
-      <w:r>
-        <w:t xml:space="preserve">- </w:t>
-      </w:r>
-    </w:p>
-    <w:p>
-      <w:r>
-        <w:rPr>
-          <w:b/>
-          <w:bCs/>
-        </w:rPr>
-        <w:t xml:space="preserve">LINK 1 </w:t>
-      </w:r>
-      <w:hyperlink r:id="rId39" w:history="1">
         <w:r>
           <w:rPr>
             <w:rStyle w:val="Hyperlink"/>
@@ -1793,7 +2181,7 @@
       <w:r>
         <w:t xml:space="preserve">LINK 1 </w:t>
       </w:r>
-      <w:hyperlink r:id="rId40" w:history="1">
+      <w:hyperlink r:id="rId39" w:history="1">
         <w:r>
           <w:rPr>
             <w:rStyle w:val="Hyperlink"/>
@@ -1842,7 +2230,7 @@
       <w:r>
         <w:t xml:space="preserve">LINK 1 </w:t>
       </w:r>
-      <w:hyperlink r:id="rId41" w:history="1">
+      <w:hyperlink r:id="rId40" w:history="1">
         <w:r>
           <w:rPr>
             <w:color w:val="0000FF"/>
@@ -1901,7 +2289,7 @@
         </w:rPr>
         <w:t xml:space="preserve">Link1 </w:t>
       </w:r>
-      <w:hyperlink r:id="rId42" w:history="1">
+      <w:hyperlink r:id="rId41" w:history="1">
         <w:r>
           <w:rPr>
             <w:rStyle w:val="Hyperlink"/>
@@ -1918,7 +2306,7 @@
         </w:rPr>
         <w:t xml:space="preserve">Link2 </w:t>
       </w:r>
-      <w:hyperlink r:id="rId43" w:history="1">
+      <w:hyperlink r:id="rId42" w:history="1">
         <w:r>
           <w:rPr>
             <w:rStyle w:val="Hyperlink"/>
@@ -2028,7 +2416,7 @@
         </w:rPr>
         <w:t xml:space="preserve"> </w:t>
       </w:r>
-      <w:hyperlink r:id="rId44" w:history="1">
+      <w:hyperlink r:id="rId43" w:history="1">
         <w:r>
           <w:rPr>
             <w:rStyle w:val="Hyperlink"/>
@@ -2059,7 +2447,7 @@
         </w:rPr>
         <w:t xml:space="preserve"> </w:t>
       </w:r>
-      <w:hyperlink r:id="rId45" w:history="1">
+      <w:hyperlink r:id="rId44" w:history="1">
         <w:r>
           <w:rPr>
             <w:rStyle w:val="Hyperlink"/>
@@ -2072,7 +2460,7 @@
       <w:r>
         <w:t xml:space="preserve">LINK 3 </w:t>
       </w:r>
-      <w:hyperlink r:id="rId46" w:history="1">
+      <w:hyperlink r:id="rId45" w:history="1">
         <w:r>
           <w:rPr>
             <w:rStyle w:val="Hyperlink"/>
@@ -2143,7 +2531,7 @@
       <w:r>
         <w:t xml:space="preserve">LINK 1 </w:t>
       </w:r>
-      <w:hyperlink r:id="rId47" w:history="1">
+      <w:hyperlink r:id="rId46" w:history="1">
         <w:r>
           <w:rPr>
             <w:rStyle w:val="Hyperlink"/>
@@ -2156,7 +2544,7 @@
       <w:r>
         <w:t xml:space="preserve">Link 2 </w:t>
       </w:r>
-      <w:hyperlink r:id="rId48" w:history="1">
+      <w:hyperlink r:id="rId47" w:history="1">
         <w:r>
           <w:rPr>
             <w:rStyle w:val="Hyperlink"/>
@@ -2169,7 +2557,7 @@
       <w:r>
         <w:t xml:space="preserve">LINK 3 </w:t>
       </w:r>
-      <w:hyperlink r:id="rId49" w:history="1">
+      <w:hyperlink r:id="rId48" w:history="1">
         <w:r>
           <w:rPr>
             <w:rStyle w:val="Hyperlink"/>
@@ -2345,7 +2733,7 @@
         </w:rPr>
         <w:t xml:space="preserve"> </w:t>
       </w:r>
-      <w:hyperlink r:id="rId50" w:history="1">
+      <w:hyperlink r:id="rId49" w:history="1">
         <w:r>
           <w:rPr>
             <w:rStyle w:val="Hyperlink"/>
@@ -2365,7 +2753,7 @@
       <w:r>
         <w:t xml:space="preserve"> </w:t>
       </w:r>
-      <w:hyperlink r:id="rId51" w:history="1">
+      <w:hyperlink r:id="rId50" w:history="1">
         <w:r>
           <w:rPr>
             <w:rStyle w:val="Hyperlink"/>
@@ -2385,7 +2773,7 @@
       <w:r>
         <w:t xml:space="preserve"> </w:t>
       </w:r>
-      <w:hyperlink r:id="rId52" w:history="1">
+      <w:hyperlink r:id="rId51" w:history="1">
         <w:r>
           <w:rPr>
             <w:rStyle w:val="Hyperlink"/>
@@ -2402,7 +2790,7 @@
         </w:rPr>
         <w:t xml:space="preserve">LINK 4 </w:t>
       </w:r>
-      <w:hyperlink r:id="rId53" w:history="1">
+      <w:hyperlink r:id="rId52" w:history="1">
         <w:r>
           <w:rPr>
             <w:rStyle w:val="Hyperlink"/>
@@ -2516,7 +2904,7 @@
       <w:r>
         <w:t> </w:t>
       </w:r>
-      <w:hyperlink r:id="rId54" w:tgtFrame="_blank" w:tooltip="external link (new window)" w:history="1">
+      <w:hyperlink r:id="rId53" w:tgtFrame="_blank" w:tooltip="external link (new window)" w:history="1">
         <w:r>
           <w:rPr>
             <w:rStyle w:val="Hyperlink"/>
@@ -2592,7 +2980,7 @@
       <w:r>
         <w:t xml:space="preserve">LINK 1 </w:t>
       </w:r>
-      <w:hyperlink r:id="rId55" w:history="1">
+      <w:hyperlink r:id="rId54" w:history="1">
         <w:r>
           <w:rPr>
             <w:rStyle w:val="Hyperlink"/>
@@ -2762,7 +3150,7 @@
       <w:r>
         <w:t xml:space="preserve">A key source of information regarding this issue can be found at ACCC.gov.au. They cover information regarding the advertising and promoting of businesses and they also provide a guide for reference. </w:t>
       </w:r>
-      <w:hyperlink r:id="rId56" w:history="1">
+      <w:hyperlink r:id="rId55" w:history="1">
         <w:r>
           <w:rPr>
             <w:rStyle w:val="Hyperlink"/>
@@ -2861,7 +3249,7 @@
         </w:rPr>
         <w:t xml:space="preserve">LINK 1 </w:t>
       </w:r>
-      <w:hyperlink r:id="rId57" w:history="1">
+      <w:hyperlink r:id="rId56" w:history="1">
         <w:r>
           <w:rPr>
             <w:color w:val="0000FF"/>
@@ -2879,7 +3267,7 @@
         </w:rPr>
         <w:t xml:space="preserve">LINK 2 </w:t>
       </w:r>
-      <w:hyperlink r:id="rId58" w:history="1">
+      <w:hyperlink r:id="rId57" w:history="1">
         <w:r>
           <w:rPr>
             <w:rStyle w:val="Hyperlink"/>
@@ -3067,7 +3455,7 @@
         </w:rPr>
         <w:t xml:space="preserve">Link 2 </w:t>
       </w:r>
-      <w:hyperlink r:id="rId59" w:history="1">
+      <w:hyperlink r:id="rId58" w:history="1">
         <w:r>
           <w:rPr>
             <w:rStyle w:val="Hyperlink"/>
@@ -3266,7 +3654,7 @@
       </w:pPr>
     </w:p>
     <w:p>
-      <w:hyperlink r:id="rId60" w:history="1">
+      <w:hyperlink r:id="rId59" w:history="1">
         <w:r>
           <w:rPr>
             <w:rStyle w:val="Hyperlink"/>
@@ -3276,7 +3664,7 @@
       </w:hyperlink>
     </w:p>
     <w:p>
-      <w:hyperlink r:id="rId61" w:history="1">
+      <w:hyperlink r:id="rId60" w:history="1">
         <w:r>
           <w:rPr>
             <w:rStyle w:val="Hyperlink"/>
@@ -3286,7 +3674,7 @@
       </w:hyperlink>
     </w:p>
     <w:p>
-      <w:hyperlink r:id="rId62" w:history="1">
+      <w:hyperlink r:id="rId61" w:history="1">
         <w:r>
           <w:rPr>
             <w:color w:val="0000FF"/>
@@ -3297,7 +3685,7 @@
       </w:hyperlink>
     </w:p>
     <w:p>
-      <w:hyperlink r:id="rId63" w:history="1">
+      <w:hyperlink r:id="rId62" w:history="1">
         <w:r>
           <w:rPr>
             <w:rStyle w:val="Hyperlink"/>
@@ -3307,7 +3695,7 @@
       </w:hyperlink>
     </w:p>
     <w:p>
-      <w:hyperlink r:id="rId64" w:history="1">
+      <w:hyperlink r:id="rId63" w:history="1">
         <w:r>
           <w:rPr>
             <w:rStyle w:val="Hyperlink"/>
@@ -3317,7 +3705,7 @@
       </w:hyperlink>
     </w:p>
     <w:p>
-      <w:hyperlink r:id="rId65" w:history="1">
+      <w:hyperlink r:id="rId64" w:history="1">
         <w:r>
           <w:rPr>
             <w:color w:val="0000FF"/>
@@ -3328,7 +3716,7 @@
       </w:hyperlink>
     </w:p>
     <w:p>
-      <w:hyperlink r:id="rId66" w:history="1">
+      <w:hyperlink r:id="rId65" w:history="1">
         <w:r>
           <w:rPr>
             <w:rStyle w:val="Hyperlink"/>
@@ -3338,7 +3726,7 @@
       </w:hyperlink>
     </w:p>
     <w:p>
-      <w:hyperlink r:id="rId67" w:history="1">
+      <w:hyperlink r:id="rId66" w:history="1">
         <w:r>
           <w:rPr>
             <w:color w:val="0000FF"/>
@@ -3349,7 +3737,7 @@
       </w:hyperlink>
     </w:p>
     <w:p>
-      <w:hyperlink r:id="rId68" w:history="1">
+      <w:hyperlink r:id="rId67" w:history="1">
         <w:r>
           <w:rPr>
             <w:rStyle w:val="Hyperlink"/>
@@ -3359,7 +3747,7 @@
       </w:hyperlink>
     </w:p>
     <w:p>
-      <w:hyperlink r:id="rId69" w:history="1">
+      <w:hyperlink r:id="rId68" w:history="1">
         <w:r>
           <w:rPr>
             <w:rStyle w:val="Hyperlink"/>
@@ -3369,7 +3757,7 @@
       </w:hyperlink>
     </w:p>
     <w:p>
-      <w:hyperlink r:id="rId70" w:history="1">
+      <w:hyperlink r:id="rId69" w:history="1">
         <w:r>
           <w:rPr>
             <w:rStyle w:val="Hyperlink"/>
@@ -3379,7 +3767,7 @@
       </w:hyperlink>
     </w:p>
     <w:p>
-      <w:hyperlink r:id="rId71" w:history="1">
+      <w:hyperlink r:id="rId70" w:history="1">
         <w:r>
           <w:rPr>
             <w:rStyle w:val="Hyperlink"/>
@@ -4779,50 +5167,35 @@
     </w:p>
     <w:p>
       <w:r>
+        <w:t xml:space="preserve">menu1 = </w:t>
+      </w:r>
+      <w:proofErr w:type="spellStart"/>
+      <w:r>
+        <w:t>MenuItem.new</w:t>
+      </w:r>
+      <w:proofErr w:type="spellEnd"/>
+      <w:r>
+        <w:t xml:space="preserve"> (item, price, description)</w:t>
+      </w:r>
+    </w:p>
+    <w:p>
+      <w:r>
+        <w:t xml:space="preserve">order1 = </w:t>
+      </w:r>
+      <w:proofErr w:type="spellStart"/>
+      <w:r>
+        <w:t>Order.new</w:t>
+      </w:r>
+      <w:proofErr w:type="spellEnd"/>
+      <w:r>
+        <w:t xml:space="preserve"> (</w:t>
+      </w:r>
+      <w:r>
         <w:t>menu</w:t>
       </w:r>
-      <w:r>
-        <w:t xml:space="preserve">1 = </w:t>
-      </w:r>
-      <w:proofErr w:type="spellStart"/>
-      <w:r>
-        <w:t>MenuItem</w:t>
-      </w:r>
-      <w:r>
-        <w:t>.new</w:t>
-      </w:r>
-      <w:proofErr w:type="spellEnd"/>
-      <w:r>
-        <w:t xml:space="preserve"> (item, price</w:t>
-      </w:r>
-      <w:r>
-        <w:t>, description</w:t>
-      </w:r>
-      <w:r>
-        <w:t>)</w:t>
-      </w:r>
-    </w:p>
-    <w:p>
-      <w:r>
-        <w:t xml:space="preserve">order1 = </w:t>
-      </w:r>
-      <w:proofErr w:type="spellStart"/>
-      <w:r>
-        <w:t>Order.new</w:t>
-      </w:r>
-      <w:proofErr w:type="spellEnd"/>
-      <w:r>
-        <w:t xml:space="preserve"> (</w:t>
-      </w:r>
-      <w:r>
-        <w:t>menu</w:t>
-      </w:r>
       <w:proofErr w:type="gramStart"/>
       <w:r>
-        <w:t>1</w:t>
-      </w:r>
-      <w:r>
-        <w:t>,…</w:t>
+        <w:t>1,…</w:t>
       </w:r>
       <w:proofErr w:type="gramEnd"/>
       <w:r>
@@ -5065,16 +5438,23 @@
       <w:r>
         <w:t xml:space="preserve">ed to </w:t>
       </w:r>
-      <w:proofErr w:type="gramStart"/>
-      <w:r>
-        <w:t>added</w:t>
-      </w:r>
-      <w:proofErr w:type="gramEnd"/>
-      <w:r>
-        <w:t xml:space="preserve"> above as gets returns a </w:t>
-      </w:r>
-      <w:r>
-        <w:t>string so the string needed to be converted into an integer in order for mathematical calculations to work.</w:t>
+      <w:r>
+        <w:t xml:space="preserve">be </w:t>
+      </w:r>
+      <w:r>
+        <w:t xml:space="preserve">added above as gets returns a </w:t>
+      </w:r>
+      <w:r>
+        <w:t>string</w:t>
+      </w:r>
+      <w:r>
+        <w:t>,</w:t>
+      </w:r>
+      <w:r>
+        <w:t xml:space="preserve"> so the string needed to be converted into an integer in order for mathematical calculations to work</w:t>
+      </w:r>
+      <w:r>
+        <w:t>.</w:t>
       </w:r>
     </w:p>
     <w:p>
@@ -5513,7 +5893,28 @@
     </w:p>
     <w:p>
       <w:r>
-        <w:t>##This does not work as I cancel setting these variables out so then they both equal 19</w:t>
+        <w:t>##</w:t>
+      </w:r>
+      <w:r>
+        <w:t xml:space="preserve">The original code does </w:t>
+      </w:r>
+      <w:r>
+        <w:t xml:space="preserve">not work </w:t>
+      </w:r>
+      <w:r>
+        <w:t xml:space="preserve">as the last two lines of code override each other which results in </w:t>
+      </w:r>
+      <w:r>
+        <w:t>both equal</w:t>
+      </w:r>
+      <w:r>
+        <w:t>ling</w:t>
+      </w:r>
+      <w:r>
+        <w:t xml:space="preserve"> 19</w:t>
+      </w:r>
+      <w:r>
+        <w:t>.</w:t>
       </w:r>
     </w:p>
     <w:p/>
@@ -7056,20 +7457,10 @@
           <w:bCs/>
         </w:rPr>
       </w:pPr>
-    </w:p>
-    <w:p>
-      <w:pPr>
-        <w:rPr>
-          <w:b/>
-          <w:bCs/>
-          <w:color w:val="FF0000"/>
-        </w:rPr>
-      </w:pPr>
-      <w:r>
-        <w:rPr>
-          <w:b/>
-          <w:bCs/>
-          <w:color w:val="FF0000"/>
+      <w:r>
+        <w:rPr>
+          <w:b/>
+          <w:bCs/>
         </w:rPr>
         <w:t>Q14-Demonstrate your algorithmic thinking through completing the following two tasks, in order:</w:t>
       </w:r>
@@ -7077,7 +7468,6 @@
         <w:rPr>
           <w:b/>
           <w:bCs/>
-          <w:color w:val="FF0000"/>
         </w:rPr>
         <w:br/>
         <w:t>  </w:t>
@@ -7087,7 +7477,6 @@
         <w:rPr>
           <w:b/>
           <w:bCs/>
-          <w:color w:val="FF0000"/>
         </w:rPr>
         <w:t>i</w:t>
       </w:r>
@@ -7096,7 +7485,6 @@
         <w:rPr>
           <w:b/>
           <w:bCs/>
-          <w:color w:val="FF0000"/>
         </w:rPr>
         <w:t>. Create a flowchart to outline the steps for listing all prime numbers between 1 and 100 (inclusive). Your flowchart should make use of standard conventions for flowcharts to indicate processes, tasks, actions, or operations  </w:t>
       </w:r>
@@ -7104,7 +7492,6 @@
         <w:rPr>
           <w:b/>
           <w:bCs/>
-          <w:color w:val="FF0000"/>
         </w:rPr>
         <w:br/>
         <w:t>ii. Write pseudocode for the process outlined in your flowchart</w:t>
@@ -7115,22 +7502,848 @@
         <w:rPr>
           <w:b/>
           <w:bCs/>
+        </w:rPr>
+      </w:pPr>
+    </w:p>
+    <w:p>
+      <w:r>
+        <w:t>Use the next method</w:t>
+      </w:r>
+      <w:r>
+        <w:t>.</w:t>
+      </w:r>
+    </w:p>
+    <w:p>
+      <w:pPr>
+        <w:rPr>
           <w:color w:val="FF0000"/>
         </w:rPr>
       </w:pPr>
     </w:p>
     <w:p>
       <w:pPr>
+        <w:shd w:val="clear" w:color="auto" w:fill="212121"/>
+        <w:spacing w:line="270" w:lineRule="atLeast"/>
+        <w:rPr>
+          <w:rFonts w:ascii="Menlo" w:hAnsi="Menlo" w:cs="Menlo"/>
+          <w:color w:val="EEFFFF"/>
+          <w:sz w:val="18"/>
+          <w:szCs w:val="18"/>
+        </w:rPr>
+      </w:pPr>
+      <w:r>
+        <w:rPr>
+          <w:rFonts w:ascii="Menlo" w:hAnsi="Menlo" w:cs="Menlo"/>
+          <w:color w:val="F07178"/>
+          <w:sz w:val="18"/>
+          <w:szCs w:val="18"/>
+        </w:rPr>
+        <w:t>Method</w:t>
+      </w:r>
+      <w:r>
+        <w:rPr>
+          <w:rFonts w:ascii="Menlo" w:hAnsi="Menlo" w:cs="Menlo"/>
+          <w:color w:val="EEFFFF"/>
+          <w:sz w:val="18"/>
+          <w:szCs w:val="18"/>
+        </w:rPr>
+        <w:t xml:space="preserve"> </w:t>
+      </w:r>
+      <w:proofErr w:type="spellStart"/>
+      <w:r>
+        <w:rPr>
+          <w:rFonts w:ascii="Menlo" w:hAnsi="Menlo" w:cs="Menlo"/>
+          <w:color w:val="EEFFFF"/>
+          <w:sz w:val="18"/>
+          <w:szCs w:val="18"/>
+        </w:rPr>
+        <w:t>prime_checker</w:t>
+      </w:r>
+      <w:proofErr w:type="spellEnd"/>
+    </w:p>
+    <w:p>
+      <w:pPr>
+        <w:shd w:val="clear" w:color="auto" w:fill="212121"/>
+        <w:spacing w:line="270" w:lineRule="atLeast"/>
+        <w:rPr>
+          <w:rFonts w:ascii="Menlo" w:hAnsi="Menlo" w:cs="Menlo"/>
+          <w:color w:val="EEFFFF"/>
+          <w:sz w:val="18"/>
+          <w:szCs w:val="18"/>
+        </w:rPr>
+      </w:pPr>
+    </w:p>
+    <w:p>
+      <w:pPr>
+        <w:shd w:val="clear" w:color="auto" w:fill="212121"/>
+        <w:spacing w:line="270" w:lineRule="atLeast"/>
+        <w:rPr>
+          <w:rFonts w:ascii="Menlo" w:hAnsi="Menlo" w:cs="Menlo"/>
+          <w:color w:val="EEFFFF"/>
+          <w:sz w:val="18"/>
+          <w:szCs w:val="18"/>
+        </w:rPr>
+      </w:pPr>
+      <w:r>
+        <w:rPr>
+          <w:rFonts w:ascii="Menlo" w:hAnsi="Menlo" w:cs="Menlo"/>
+          <w:color w:val="EEFFFF"/>
+          <w:sz w:val="18"/>
+          <w:szCs w:val="18"/>
+        </w:rPr>
+        <w:t xml:space="preserve">  numbers </w:t>
+      </w:r>
+      <w:proofErr w:type="gramStart"/>
+      <w:r>
+        <w:rPr>
+          <w:rFonts w:ascii="Menlo" w:hAnsi="Menlo" w:cs="Menlo"/>
+          <w:color w:val="EEFFFF"/>
+          <w:sz w:val="18"/>
+          <w:szCs w:val="18"/>
+        </w:rPr>
+        <w:t>equals</w:t>
+      </w:r>
+      <w:proofErr w:type="gramEnd"/>
+      <w:r>
+        <w:rPr>
+          <w:rFonts w:ascii="Menlo" w:hAnsi="Menlo" w:cs="Menlo"/>
+          <w:color w:val="EEFFFF"/>
+          <w:sz w:val="18"/>
+          <w:szCs w:val="18"/>
+        </w:rPr>
+        <w:t xml:space="preserve"> array of </w:t>
+      </w:r>
+      <w:r>
+        <w:rPr>
+          <w:rFonts w:ascii="Menlo" w:hAnsi="Menlo" w:cs="Menlo"/>
+          <w:color w:val="F78C6C"/>
+          <w:sz w:val="18"/>
+          <w:szCs w:val="18"/>
+        </w:rPr>
+        <w:t>2</w:t>
+      </w:r>
+      <w:r>
+        <w:rPr>
+          <w:rFonts w:ascii="Menlo" w:hAnsi="Menlo" w:cs="Menlo"/>
+          <w:color w:val="EEFFFF"/>
+          <w:sz w:val="18"/>
+          <w:szCs w:val="18"/>
+        </w:rPr>
+        <w:t xml:space="preserve"> </w:t>
+      </w:r>
+      <w:proofErr w:type="spellStart"/>
+      <w:r>
+        <w:rPr>
+          <w:rFonts w:ascii="Menlo" w:hAnsi="Menlo" w:cs="Menlo"/>
+          <w:color w:val="EEFFFF"/>
+          <w:sz w:val="18"/>
+          <w:szCs w:val="18"/>
+        </w:rPr>
+        <w:t>til</w:t>
+      </w:r>
+      <w:proofErr w:type="spellEnd"/>
+      <w:r>
+        <w:rPr>
+          <w:rFonts w:ascii="Menlo" w:hAnsi="Menlo" w:cs="Menlo"/>
+          <w:color w:val="EEFFFF"/>
+          <w:sz w:val="18"/>
+          <w:szCs w:val="18"/>
+        </w:rPr>
+        <w:t xml:space="preserve"> </w:t>
+      </w:r>
+      <w:r>
+        <w:rPr>
+          <w:rFonts w:ascii="Menlo" w:hAnsi="Menlo" w:cs="Menlo"/>
+          <w:color w:val="F78C6C"/>
+          <w:sz w:val="18"/>
+          <w:szCs w:val="18"/>
+        </w:rPr>
+        <w:t>100</w:t>
+      </w:r>
+    </w:p>
+    <w:p>
+      <w:pPr>
+        <w:shd w:val="clear" w:color="auto" w:fill="212121"/>
+        <w:spacing w:line="270" w:lineRule="atLeast"/>
+        <w:rPr>
+          <w:rFonts w:ascii="Menlo" w:hAnsi="Menlo" w:cs="Menlo"/>
+          <w:color w:val="EEFFFF"/>
+          <w:sz w:val="18"/>
+          <w:szCs w:val="18"/>
+        </w:rPr>
+      </w:pPr>
+      <w:r>
+        <w:rPr>
+          <w:rFonts w:ascii="Menlo" w:hAnsi="Menlo" w:cs="Menlo"/>
+          <w:color w:val="EEFFFF"/>
+          <w:sz w:val="18"/>
+          <w:szCs w:val="18"/>
+        </w:rPr>
+        <w:t xml:space="preserve">      iterate each number between </w:t>
+      </w:r>
+      <w:r>
+        <w:rPr>
+          <w:rFonts w:ascii="Menlo" w:hAnsi="Menlo" w:cs="Menlo"/>
+          <w:color w:val="F78C6C"/>
+          <w:sz w:val="18"/>
+          <w:szCs w:val="18"/>
+        </w:rPr>
+        <w:t>2</w:t>
+      </w:r>
+      <w:r>
+        <w:rPr>
+          <w:rFonts w:ascii="Menlo" w:hAnsi="Menlo" w:cs="Menlo"/>
+          <w:color w:val="EEFFFF"/>
+          <w:sz w:val="18"/>
+          <w:szCs w:val="18"/>
+        </w:rPr>
+        <w:t xml:space="preserve"> </w:t>
+      </w:r>
+      <w:r>
+        <w:rPr>
+          <w:rFonts w:ascii="Menlo" w:hAnsi="Menlo" w:cs="Menlo"/>
+          <w:color w:val="C792EA"/>
+          <w:sz w:val="18"/>
+          <w:szCs w:val="18"/>
+        </w:rPr>
+        <w:t>and</w:t>
+      </w:r>
+      <w:r>
+        <w:rPr>
+          <w:rFonts w:ascii="Menlo" w:hAnsi="Menlo" w:cs="Menlo"/>
+          <w:color w:val="EEFFFF"/>
+          <w:sz w:val="18"/>
+          <w:szCs w:val="18"/>
+        </w:rPr>
+        <w:t xml:space="preserve"> </w:t>
+      </w:r>
+      <w:r>
+        <w:rPr>
+          <w:rFonts w:ascii="Menlo" w:hAnsi="Menlo" w:cs="Menlo"/>
+          <w:color w:val="F78C6C"/>
+          <w:sz w:val="18"/>
+          <w:szCs w:val="18"/>
+        </w:rPr>
+        <w:t>100</w:t>
+      </w:r>
+      <w:r>
+        <w:rPr>
+          <w:rFonts w:ascii="Menlo" w:hAnsi="Menlo" w:cs="Menlo"/>
+          <w:color w:val="EEFFFF"/>
+          <w:sz w:val="18"/>
+          <w:szCs w:val="18"/>
+        </w:rPr>
+        <w:t xml:space="preserve"> which is </w:t>
+      </w:r>
+      <w:proofErr w:type="spellStart"/>
+      <w:r>
+        <w:rPr>
+          <w:rFonts w:ascii="Menlo" w:hAnsi="Menlo" w:cs="Menlo"/>
+          <w:color w:val="EEFFFF"/>
+          <w:sz w:val="18"/>
+          <w:szCs w:val="18"/>
+        </w:rPr>
+        <w:t>nums</w:t>
+      </w:r>
+      <w:proofErr w:type="spellEnd"/>
+    </w:p>
+    <w:p>
+      <w:pPr>
+        <w:shd w:val="clear" w:color="auto" w:fill="212121"/>
+        <w:spacing w:line="270" w:lineRule="atLeast"/>
+        <w:rPr>
+          <w:rFonts w:ascii="Menlo" w:hAnsi="Menlo" w:cs="Menlo"/>
+          <w:color w:val="EEFFFF"/>
+          <w:sz w:val="18"/>
+          <w:szCs w:val="18"/>
+        </w:rPr>
+      </w:pPr>
+      <w:r>
+        <w:rPr>
+          <w:rFonts w:ascii="Menlo" w:hAnsi="Menlo" w:cs="Menlo"/>
+          <w:color w:val="EEFFFF"/>
+          <w:sz w:val="18"/>
+          <w:szCs w:val="18"/>
+        </w:rPr>
+        <w:t xml:space="preserve">          iterate between </w:t>
+      </w:r>
+      <w:r>
+        <w:rPr>
+          <w:rFonts w:ascii="Menlo" w:hAnsi="Menlo" w:cs="Menlo"/>
+          <w:color w:val="F78C6C"/>
+          <w:sz w:val="18"/>
+          <w:szCs w:val="18"/>
+        </w:rPr>
+        <w:t>2</w:t>
+      </w:r>
+      <w:r>
+        <w:rPr>
+          <w:rFonts w:ascii="Menlo" w:hAnsi="Menlo" w:cs="Menlo"/>
+          <w:color w:val="EEFFFF"/>
+          <w:sz w:val="18"/>
+          <w:szCs w:val="18"/>
+        </w:rPr>
+        <w:t xml:space="preserve"> </w:t>
+      </w:r>
+      <w:r>
+        <w:rPr>
+          <w:rFonts w:ascii="Menlo" w:hAnsi="Menlo" w:cs="Menlo"/>
+          <w:color w:val="C792EA"/>
+          <w:sz w:val="18"/>
+          <w:szCs w:val="18"/>
+        </w:rPr>
+        <w:t>and</w:t>
+      </w:r>
+      <w:r>
+        <w:rPr>
+          <w:rFonts w:ascii="Menlo" w:hAnsi="Menlo" w:cs="Menlo"/>
+          <w:color w:val="EEFFFF"/>
+          <w:sz w:val="18"/>
+          <w:szCs w:val="18"/>
+        </w:rPr>
+        <w:t xml:space="preserve"> </w:t>
+      </w:r>
+      <w:proofErr w:type="spellStart"/>
+      <w:r>
+        <w:rPr>
+          <w:rFonts w:ascii="Menlo" w:hAnsi="Menlo" w:cs="Menlo"/>
+          <w:color w:val="EEFFFF"/>
+          <w:sz w:val="18"/>
+          <w:szCs w:val="18"/>
+        </w:rPr>
+        <w:t>nums</w:t>
+      </w:r>
+      <w:proofErr w:type="spellEnd"/>
+      <w:r>
+        <w:rPr>
+          <w:rFonts w:ascii="Menlo" w:hAnsi="Menlo" w:cs="Menlo"/>
+          <w:color w:val="EEFFFF"/>
+          <w:sz w:val="18"/>
+          <w:szCs w:val="18"/>
+        </w:rPr>
+        <w:t xml:space="preserve"> which is no  </w:t>
+      </w:r>
+    </w:p>
+    <w:p>
+      <w:pPr>
+        <w:shd w:val="clear" w:color="auto" w:fill="212121"/>
+        <w:spacing w:line="270" w:lineRule="atLeast"/>
+        <w:rPr>
+          <w:rFonts w:ascii="Menlo" w:hAnsi="Menlo" w:cs="Menlo"/>
+          <w:color w:val="EEFFFF"/>
+          <w:sz w:val="18"/>
+          <w:szCs w:val="18"/>
+        </w:rPr>
+      </w:pPr>
+      <w:r>
+        <w:rPr>
+          <w:rFonts w:ascii="Menlo" w:hAnsi="Menlo" w:cs="Menlo"/>
+          <w:color w:val="EEFFFF"/>
+          <w:sz w:val="18"/>
+          <w:szCs w:val="18"/>
+        </w:rPr>
+        <w:t xml:space="preserve">              </w:t>
+      </w:r>
+      <w:r>
+        <w:rPr>
+          <w:rFonts w:ascii="Menlo" w:hAnsi="Menlo" w:cs="Menlo"/>
+          <w:i/>
+          <w:iCs/>
+          <w:color w:val="89DDFF"/>
+          <w:sz w:val="18"/>
+          <w:szCs w:val="18"/>
+        </w:rPr>
+        <w:t>if</w:t>
+      </w:r>
+      <w:r>
+        <w:rPr>
+          <w:rFonts w:ascii="Menlo" w:hAnsi="Menlo" w:cs="Menlo"/>
+          <w:color w:val="EEFFFF"/>
+          <w:sz w:val="18"/>
+          <w:szCs w:val="18"/>
+        </w:rPr>
+        <w:t xml:space="preserve"> </w:t>
+      </w:r>
+      <w:proofErr w:type="spellStart"/>
+      <w:r>
+        <w:rPr>
+          <w:rFonts w:ascii="Menlo" w:hAnsi="Menlo" w:cs="Menlo"/>
+          <w:color w:val="EEFFFF"/>
+          <w:sz w:val="18"/>
+          <w:szCs w:val="18"/>
+        </w:rPr>
+        <w:t>nums</w:t>
+      </w:r>
+      <w:proofErr w:type="spellEnd"/>
+      <w:r>
+        <w:rPr>
+          <w:rFonts w:ascii="Menlo" w:hAnsi="Menlo" w:cs="Menlo"/>
+          <w:color w:val="EEFFFF"/>
+          <w:sz w:val="18"/>
+          <w:szCs w:val="18"/>
+        </w:rPr>
+        <w:t xml:space="preserve"> </w:t>
+      </w:r>
+      <w:r>
+        <w:rPr>
+          <w:rFonts w:ascii="Menlo" w:hAnsi="Menlo" w:cs="Menlo"/>
+          <w:color w:val="F07178"/>
+          <w:sz w:val="18"/>
+          <w:szCs w:val="18"/>
+        </w:rPr>
+        <w:t>Modulus</w:t>
+      </w:r>
+      <w:r>
+        <w:rPr>
+          <w:rFonts w:ascii="Menlo" w:hAnsi="Menlo" w:cs="Menlo"/>
+          <w:color w:val="EEFFFF"/>
+          <w:sz w:val="18"/>
+          <w:szCs w:val="18"/>
+        </w:rPr>
+        <w:t xml:space="preserve"> no remainder equals </w:t>
+      </w:r>
+      <w:r>
+        <w:rPr>
+          <w:rFonts w:ascii="Menlo" w:hAnsi="Menlo" w:cs="Menlo"/>
+          <w:color w:val="F78C6C"/>
+          <w:sz w:val="18"/>
+          <w:szCs w:val="18"/>
+        </w:rPr>
+        <w:t>0</w:t>
+      </w:r>
+      <w:r>
+        <w:rPr>
+          <w:rFonts w:ascii="Menlo" w:hAnsi="Menlo" w:cs="Menlo"/>
+          <w:color w:val="EEFFFF"/>
+          <w:sz w:val="18"/>
+          <w:szCs w:val="18"/>
+        </w:rPr>
+        <w:t xml:space="preserve"> </w:t>
+      </w:r>
+      <w:r>
+        <w:rPr>
+          <w:rFonts w:ascii="Menlo" w:hAnsi="Menlo" w:cs="Menlo"/>
+          <w:color w:val="C792EA"/>
+          <w:sz w:val="18"/>
+          <w:szCs w:val="18"/>
+        </w:rPr>
+        <w:t>and</w:t>
+      </w:r>
+      <w:r>
+        <w:rPr>
+          <w:rFonts w:ascii="Menlo" w:hAnsi="Menlo" w:cs="Menlo"/>
+          <w:color w:val="EEFFFF"/>
+          <w:sz w:val="18"/>
+          <w:szCs w:val="18"/>
+        </w:rPr>
+        <w:t xml:space="preserve"> no </w:t>
+      </w:r>
+      <w:proofErr w:type="spellStart"/>
+      <w:r>
+        <w:rPr>
+          <w:rFonts w:ascii="Menlo" w:hAnsi="Menlo" w:cs="Menlo"/>
+          <w:color w:val="EEFFFF"/>
+          <w:sz w:val="18"/>
+          <w:szCs w:val="18"/>
+        </w:rPr>
+        <w:t>notequal</w:t>
+      </w:r>
+      <w:proofErr w:type="spellEnd"/>
+      <w:r>
+        <w:rPr>
+          <w:rFonts w:ascii="Menlo" w:hAnsi="Menlo" w:cs="Menlo"/>
+          <w:color w:val="EEFFFF"/>
+          <w:sz w:val="18"/>
+          <w:szCs w:val="18"/>
+        </w:rPr>
+        <w:t xml:space="preserve"> to </w:t>
+      </w:r>
+      <w:proofErr w:type="spellStart"/>
+      <w:r>
+        <w:rPr>
+          <w:rFonts w:ascii="Menlo" w:hAnsi="Menlo" w:cs="Menlo"/>
+          <w:color w:val="EEFFFF"/>
+          <w:sz w:val="18"/>
+          <w:szCs w:val="18"/>
+        </w:rPr>
+        <w:t>nums</w:t>
+      </w:r>
+      <w:proofErr w:type="spellEnd"/>
+    </w:p>
+    <w:p>
+      <w:pPr>
+        <w:shd w:val="clear" w:color="auto" w:fill="212121"/>
+        <w:spacing w:line="270" w:lineRule="atLeast"/>
+        <w:rPr>
+          <w:rFonts w:ascii="Menlo" w:hAnsi="Menlo" w:cs="Menlo"/>
+          <w:color w:val="EEFFFF"/>
+          <w:sz w:val="18"/>
+          <w:szCs w:val="18"/>
+        </w:rPr>
+      </w:pPr>
+      <w:r>
+        <w:rPr>
+          <w:rFonts w:ascii="Menlo" w:hAnsi="Menlo" w:cs="Menlo"/>
+          <w:color w:val="EEFFFF"/>
+          <w:sz w:val="18"/>
+          <w:szCs w:val="18"/>
+        </w:rPr>
+        <w:t xml:space="preserve">                  </w:t>
+      </w:r>
+      <w:r>
+        <w:rPr>
+          <w:rFonts w:ascii="Menlo" w:hAnsi="Menlo" w:cs="Menlo"/>
+          <w:i/>
+          <w:iCs/>
+          <w:color w:val="89DDFF"/>
+          <w:sz w:val="18"/>
+          <w:szCs w:val="18"/>
+        </w:rPr>
+        <w:t>then</w:t>
+      </w:r>
+      <w:r>
+        <w:rPr>
+          <w:rFonts w:ascii="Menlo" w:hAnsi="Menlo" w:cs="Menlo"/>
+          <w:color w:val="EEFFFF"/>
+          <w:sz w:val="18"/>
+          <w:szCs w:val="18"/>
+        </w:rPr>
+        <w:t xml:space="preserve"> delete from numbers array </w:t>
+      </w:r>
+      <w:r>
+        <w:rPr>
+          <w:rFonts w:ascii="Menlo" w:hAnsi="Menlo" w:cs="Menlo"/>
+          <w:color w:val="89DDFF"/>
+          <w:sz w:val="18"/>
+          <w:szCs w:val="18"/>
+        </w:rPr>
+        <w:t>(</w:t>
+      </w:r>
+      <w:proofErr w:type="spellStart"/>
+      <w:r>
+        <w:rPr>
+          <w:rFonts w:ascii="Menlo" w:hAnsi="Menlo" w:cs="Menlo"/>
+          <w:color w:val="EEFFFF"/>
+          <w:sz w:val="18"/>
+          <w:szCs w:val="18"/>
+        </w:rPr>
+        <w:t>nums</w:t>
+      </w:r>
+      <w:proofErr w:type="spellEnd"/>
+      <w:r>
+        <w:rPr>
+          <w:rFonts w:ascii="Menlo" w:hAnsi="Menlo" w:cs="Menlo"/>
+          <w:color w:val="89DDFF"/>
+          <w:sz w:val="18"/>
+          <w:szCs w:val="18"/>
+        </w:rPr>
+        <w:t>)</w:t>
+      </w:r>
+    </w:p>
+    <w:p>
+      <w:pPr>
+        <w:shd w:val="clear" w:color="auto" w:fill="212121"/>
+        <w:spacing w:line="270" w:lineRule="atLeast"/>
+        <w:rPr>
+          <w:rFonts w:ascii="Menlo" w:hAnsi="Menlo" w:cs="Menlo"/>
+          <w:color w:val="EEFFFF"/>
+          <w:sz w:val="18"/>
+          <w:szCs w:val="18"/>
+        </w:rPr>
+      </w:pPr>
+      <w:r>
+        <w:rPr>
+          <w:rFonts w:ascii="Menlo" w:hAnsi="Menlo" w:cs="Menlo"/>
+          <w:color w:val="EEFFFF"/>
+          <w:sz w:val="18"/>
+          <w:szCs w:val="18"/>
+        </w:rPr>
+        <w:t xml:space="preserve">                  </w:t>
+      </w:r>
+      <w:r>
+        <w:rPr>
+          <w:rFonts w:ascii="Menlo" w:hAnsi="Menlo" w:cs="Menlo"/>
+          <w:i/>
+          <w:iCs/>
+          <w:color w:val="89DDFF"/>
+          <w:sz w:val="18"/>
+          <w:szCs w:val="18"/>
+        </w:rPr>
+        <w:t>break</w:t>
+      </w:r>
+      <w:r>
+        <w:rPr>
+          <w:rFonts w:ascii="Menlo" w:hAnsi="Menlo" w:cs="Menlo"/>
+          <w:color w:val="EEFFFF"/>
+          <w:sz w:val="18"/>
+          <w:szCs w:val="18"/>
+        </w:rPr>
+        <w:t xml:space="preserve"> </w:t>
+      </w:r>
+      <w:r>
+        <w:rPr>
+          <w:rFonts w:ascii="Menlo" w:hAnsi="Menlo" w:cs="Menlo"/>
+          <w:i/>
+          <w:iCs/>
+          <w:color w:val="89DDFF"/>
+          <w:sz w:val="18"/>
+          <w:szCs w:val="18"/>
+        </w:rPr>
+        <w:t>when</w:t>
+      </w:r>
+      <w:r>
+        <w:rPr>
+          <w:rFonts w:ascii="Menlo" w:hAnsi="Menlo" w:cs="Menlo"/>
+          <w:color w:val="EEFFFF"/>
+          <w:sz w:val="18"/>
+          <w:szCs w:val="18"/>
+        </w:rPr>
+        <w:t xml:space="preserve"> array is finished iterated</w:t>
+      </w:r>
+    </w:p>
+    <w:p>
+      <w:pPr>
+        <w:shd w:val="clear" w:color="auto" w:fill="212121"/>
+        <w:spacing w:line="270" w:lineRule="atLeast"/>
+        <w:rPr>
+          <w:rFonts w:ascii="Menlo" w:hAnsi="Menlo" w:cs="Menlo"/>
+          <w:color w:val="EEFFFF"/>
+          <w:sz w:val="18"/>
+          <w:szCs w:val="18"/>
+        </w:rPr>
+      </w:pPr>
+      <w:r>
+        <w:rPr>
+          <w:rFonts w:ascii="Menlo" w:hAnsi="Menlo" w:cs="Menlo"/>
+          <w:color w:val="EEFFFF"/>
+          <w:sz w:val="18"/>
+          <w:szCs w:val="18"/>
+        </w:rPr>
+        <w:lastRenderedPageBreak/>
+        <w:t xml:space="preserve">              </w:t>
+      </w:r>
+      <w:r>
+        <w:rPr>
+          <w:rFonts w:ascii="Menlo" w:hAnsi="Menlo" w:cs="Menlo"/>
+          <w:i/>
+          <w:iCs/>
+          <w:color w:val="89DDFF"/>
+          <w:sz w:val="18"/>
+          <w:szCs w:val="18"/>
+        </w:rPr>
+        <w:t>end</w:t>
+      </w:r>
+    </w:p>
+    <w:p>
+      <w:pPr>
+        <w:shd w:val="clear" w:color="auto" w:fill="212121"/>
+        <w:spacing w:line="270" w:lineRule="atLeast"/>
+        <w:rPr>
+          <w:rFonts w:ascii="Menlo" w:hAnsi="Menlo" w:cs="Menlo"/>
+          <w:color w:val="EEFFFF"/>
+          <w:sz w:val="18"/>
+          <w:szCs w:val="18"/>
+        </w:rPr>
+      </w:pPr>
+      <w:r>
+        <w:rPr>
+          <w:rFonts w:ascii="Menlo" w:hAnsi="Menlo" w:cs="Menlo"/>
+          <w:color w:val="EEFFFF"/>
+          <w:sz w:val="18"/>
+          <w:szCs w:val="18"/>
+        </w:rPr>
+        <w:t xml:space="preserve">            </w:t>
+      </w:r>
+      <w:r>
+        <w:rPr>
+          <w:rFonts w:ascii="Menlo" w:hAnsi="Menlo" w:cs="Menlo"/>
+          <w:i/>
+          <w:iCs/>
+          <w:color w:val="89DDFF"/>
+          <w:sz w:val="18"/>
+          <w:szCs w:val="18"/>
+        </w:rPr>
+        <w:t>end</w:t>
+      </w:r>
+    </w:p>
+    <w:p>
+      <w:pPr>
+        <w:shd w:val="clear" w:color="auto" w:fill="212121"/>
+        <w:spacing w:line="270" w:lineRule="atLeast"/>
+        <w:rPr>
+          <w:rFonts w:ascii="Menlo" w:hAnsi="Menlo" w:cs="Menlo"/>
+          <w:color w:val="EEFFFF"/>
+          <w:sz w:val="18"/>
+          <w:szCs w:val="18"/>
+        </w:rPr>
+      </w:pPr>
+      <w:r>
+        <w:rPr>
+          <w:rFonts w:ascii="Menlo" w:hAnsi="Menlo" w:cs="Menlo"/>
+          <w:color w:val="EEFFFF"/>
+          <w:sz w:val="18"/>
+          <w:szCs w:val="18"/>
+        </w:rPr>
+        <w:t xml:space="preserve">            </w:t>
+      </w:r>
+      <w:r>
+        <w:rPr>
+          <w:rFonts w:ascii="Menlo" w:hAnsi="Menlo" w:cs="Menlo"/>
+          <w:color w:val="82AAFF"/>
+          <w:sz w:val="18"/>
+          <w:szCs w:val="18"/>
+        </w:rPr>
+        <w:t>puts</w:t>
+      </w:r>
+      <w:r>
+        <w:rPr>
+          <w:rFonts w:ascii="Menlo" w:hAnsi="Menlo" w:cs="Menlo"/>
+          <w:color w:val="EEFFFF"/>
+          <w:sz w:val="18"/>
+          <w:szCs w:val="18"/>
+        </w:rPr>
+        <w:t xml:space="preserve"> the numbers array which shows all primes leftover </w:t>
+      </w:r>
+      <w:r>
+        <w:rPr>
+          <w:rFonts w:ascii="Menlo" w:hAnsi="Menlo" w:cs="Menlo"/>
+          <w:color w:val="89DDFF"/>
+          <w:sz w:val="18"/>
+          <w:szCs w:val="18"/>
+        </w:rPr>
+        <w:t>(</w:t>
+      </w:r>
+      <w:r>
+        <w:rPr>
+          <w:rFonts w:ascii="Menlo" w:hAnsi="Menlo" w:cs="Menlo"/>
+          <w:color w:val="82AAFF"/>
+          <w:sz w:val="18"/>
+          <w:szCs w:val="18"/>
+        </w:rPr>
+        <w:t>using</w:t>
+      </w:r>
+      <w:r>
+        <w:rPr>
+          <w:rFonts w:ascii="Menlo" w:hAnsi="Menlo" w:cs="Menlo"/>
+          <w:color w:val="EEFFFF"/>
+          <w:sz w:val="18"/>
+          <w:szCs w:val="18"/>
+        </w:rPr>
+        <w:t xml:space="preserve"> each method means just a side effect array</w:t>
+      </w:r>
+      <w:r>
+        <w:rPr>
+          <w:rFonts w:ascii="Menlo" w:hAnsi="Menlo" w:cs="Menlo"/>
+          <w:color w:val="89DDFF"/>
+          <w:sz w:val="18"/>
+          <w:szCs w:val="18"/>
+        </w:rPr>
+        <w:t>)</w:t>
+      </w:r>
+    </w:p>
+    <w:p>
+      <w:pPr>
+        <w:shd w:val="clear" w:color="auto" w:fill="212121"/>
+        <w:spacing w:line="270" w:lineRule="atLeast"/>
+        <w:rPr>
+          <w:rFonts w:ascii="Menlo" w:hAnsi="Menlo" w:cs="Menlo"/>
+          <w:color w:val="EEFFFF"/>
+          <w:sz w:val="18"/>
+          <w:szCs w:val="18"/>
+        </w:rPr>
+      </w:pPr>
+      <w:r>
+        <w:rPr>
+          <w:rFonts w:ascii="Menlo" w:hAnsi="Menlo" w:cs="Menlo"/>
+          <w:color w:val="EEFFFF"/>
+          <w:sz w:val="18"/>
+          <w:szCs w:val="18"/>
+        </w:rPr>
+        <w:t xml:space="preserve">          </w:t>
+      </w:r>
+      <w:r>
+        <w:rPr>
+          <w:rFonts w:ascii="Menlo" w:hAnsi="Menlo" w:cs="Menlo"/>
+          <w:i/>
+          <w:iCs/>
+          <w:color w:val="89DDFF"/>
+          <w:sz w:val="18"/>
+          <w:szCs w:val="18"/>
+        </w:rPr>
+        <w:t>end</w:t>
+      </w:r>
+    </w:p>
+    <w:p>
+      <w:pPr>
+        <w:shd w:val="clear" w:color="auto" w:fill="212121"/>
+        <w:spacing w:line="270" w:lineRule="atLeast"/>
+        <w:rPr>
+          <w:rFonts w:ascii="Menlo" w:hAnsi="Menlo" w:cs="Menlo"/>
+          <w:color w:val="EEFFFF"/>
+          <w:sz w:val="18"/>
+          <w:szCs w:val="18"/>
+        </w:rPr>
+      </w:pPr>
+    </w:p>
+    <w:p>
+      <w:pPr>
+        <w:shd w:val="clear" w:color="auto" w:fill="212121"/>
+        <w:spacing w:line="270" w:lineRule="atLeast"/>
+        <w:rPr>
+          <w:rFonts w:ascii="Menlo" w:hAnsi="Menlo" w:cs="Menlo"/>
+          <w:color w:val="EEFFFF"/>
+          <w:sz w:val="18"/>
+          <w:szCs w:val="18"/>
+        </w:rPr>
+      </w:pPr>
+      <w:r>
+        <w:rPr>
+          <w:rFonts w:ascii="Menlo" w:hAnsi="Menlo" w:cs="Menlo"/>
+          <w:color w:val="EEFFFF"/>
+          <w:sz w:val="18"/>
+          <w:szCs w:val="18"/>
+        </w:rPr>
+        <w:t xml:space="preserve">  call </w:t>
+      </w:r>
+      <w:proofErr w:type="spellStart"/>
+      <w:r>
+        <w:rPr>
+          <w:rFonts w:ascii="Menlo" w:hAnsi="Menlo" w:cs="Menlo"/>
+          <w:color w:val="EEFFFF"/>
+          <w:sz w:val="18"/>
+          <w:szCs w:val="18"/>
+        </w:rPr>
+        <w:t>prime_checker</w:t>
+      </w:r>
+      <w:proofErr w:type="spellEnd"/>
+      <w:r>
+        <w:rPr>
+          <w:rFonts w:ascii="Menlo" w:hAnsi="Menlo" w:cs="Menlo"/>
+          <w:color w:val="EEFFFF"/>
+          <w:sz w:val="18"/>
+          <w:szCs w:val="18"/>
+        </w:rPr>
+        <w:t xml:space="preserve"> method</w:t>
+      </w:r>
+    </w:p>
+    <w:p>
+      <w:pPr>
+        <w:shd w:val="clear" w:color="auto" w:fill="212121"/>
+        <w:spacing w:line="270" w:lineRule="atLeast"/>
+        <w:rPr>
+          <w:rFonts w:ascii="Menlo" w:hAnsi="Menlo" w:cs="Menlo"/>
+          <w:color w:val="EEFFFF"/>
+          <w:sz w:val="18"/>
+          <w:szCs w:val="18"/>
+        </w:rPr>
+      </w:pPr>
+    </w:p>
+    <w:p>
+      <w:pPr>
         <w:rPr>
           <w:color w:val="FF0000"/>
         </w:rPr>
       </w:pPr>
-      <w:r>
-        <w:rPr>
-          <w:color w:val="FF0000"/>
-        </w:rPr>
-        <w:t>Use the next method</w:t>
-      </w:r>
     </w:p>
     <w:p>
       <w:pPr>
@@ -7191,15 +8404,7 @@
           <w:b/>
           <w:bCs/>
         </w:rPr>
-        <w:t xml:space="preserve">) and temperature (integer). If it’s raining and the temperature is less than 15 degrees, print to the screen “It’s wet and cold”, if it is less than 15 but not raining print “It’s not raining but cold”. If it’s greater </w:t>
-      </w:r>
-      <w:r>
-        <w:rPr>
-          <w:b/>
-          <w:bCs/>
-        </w:rPr>
-        <w:lastRenderedPageBreak/>
-        <w:t>than or equal to 15 but not raining print “It’s warm but not raining”, and otherwise tell them “It’s warm and raining”.</w:t>
+        <w:t>) and temperature (integer). If it’s raining and the temperature is less than 15 degrees, print to the screen “It’s wet and cold”, if it is less than 15 but not raining print “It’s not raining but cold”. If it’s greater than or equal to 15 but not raining print “It’s warm but not raining”, and otherwise tell them “It’s warm and raining”.</w:t>
       </w:r>
     </w:p>
     <w:p>
@@ -8247,6 +9452,13 @@
           <w:bCs/>
         </w:rPr>
         <w:br/>
+      </w:r>
+      <w:r>
+        <w:rPr>
+          <w:b/>
+          <w:bCs/>
+        </w:rPr>
+        <w:lastRenderedPageBreak/>
         <w:t>  a. whether or not they’re allergic to a given item</w:t>
       </w:r>
       <w:r>
@@ -9449,7 +10661,6 @@
           <w:sz w:val="18"/>
           <w:szCs w:val="18"/>
         </w:rPr>
-        <w:lastRenderedPageBreak/>
         <w:t xml:space="preserve">     </w:t>
       </w:r>
       <w:r>
@@ -11278,7 +12489,7 @@
   <w:style w:type="paragraph" w:default="1" w:styleId="Normal">
     <w:name w:val="Normal"/>
     <w:qFormat/>
-    <w:rsid w:val="00BD493E"/>
+    <w:rsid w:val="00C204E9"/>
     <w:rPr>
       <w:rFonts w:ascii="Times New Roman" w:eastAsia="Times New Roman" w:hAnsi="Times New Roman" w:cs="Times New Roman"/>
       <w:lang w:eastAsia="en-GB"/>

</xml_diff>